<commit_message>
getting ready for final project
</commit_message>
<xml_diff>
--- a/Homework/FinalProject/FinalProject.docx
+++ b/Homework/FinalProject/FinalProject.docx
@@ -1,31 +1,18 @@
 
 <file path=word/document.xml><?xml version="1.0" encoding="utf-8"?>
-<w:document xmlns:o="urn:schemas-microsoft-com:office:office" xmlns:r="http://schemas.openxmlformats.org/officeDocument/2006/relationships" xmlns:v="urn:schemas-microsoft-com:vml" xmlns:w="http://schemas.openxmlformats.org/wordprocessingml/2006/main" xmlns:w10="urn:schemas-microsoft-com:office:word" xmlns:wp="http://schemas.openxmlformats.org/drawingml/2006/wordprocessingDrawing" xmlns:wps="http://schemas.microsoft.com/office/word/2010/wordprocessingShape" xmlns:wpg="http://schemas.microsoft.com/office/word/2010/wordprocessingGroup" xmlns:mc="http://schemas.openxmlformats.org/markup-compatibility/2006" xmlns:wp14="http://schemas.microsoft.com/office/word/2010/wordprocessingDrawing" xmlns:w14="http://schemas.microsoft.com/office/word/2010/wordml" mc:Ignorable="w14 wp14">
+<w:document xmlns:wpc="http://schemas.microsoft.com/office/word/2010/wordprocessingCanvas" xmlns:cx="http://schemas.microsoft.com/office/drawing/2014/chartex" xmlns:cx1="http://schemas.microsoft.com/office/drawing/2015/9/8/chartex" xmlns:cx2="http://schemas.microsoft.com/office/drawing/2015/10/21/chartex" xmlns:cx3="http://schemas.microsoft.com/office/drawing/2016/5/9/chartex" xmlns:cx4="http://schemas.microsoft.com/office/drawing/2016/5/10/chartex" xmlns:cx5="http://schemas.microsoft.com/office/drawing/2016/5/11/chartex" xmlns:cx6="http://schemas.microsoft.com/office/drawing/2016/5/12/chartex" xmlns:cx7="http://schemas.microsoft.com/office/drawing/2016/5/13/chartex" xmlns:cx8="http://schemas.microsoft.com/office/drawing/2016/5/14/chartex" xmlns:mc="http://schemas.openxmlformats.org/markup-compatibility/2006" xmlns:aink="http://schemas.microsoft.com/office/drawing/2016/ink" xmlns:am3d="http://schemas.microsoft.com/office/drawing/2017/model3d" xmlns:o="urn:schemas-microsoft-com:office:office" xmlns:oel="http://schemas.microsoft.com/office/2019/extlst" xmlns:r="http://schemas.openxmlformats.org/officeDocument/2006/relationships" xmlns:m="http://schemas.openxmlformats.org/officeDocument/2006/math" xmlns:v="urn:schemas-microsoft-com:vml" xmlns:wp14="http://schemas.microsoft.com/office/word/2010/wordprocessingDrawing" xmlns:wp="http://schemas.openxmlformats.org/drawingml/2006/wordprocessingDrawing" xmlns:w10="urn:schemas-microsoft-com:office:word" xmlns:w="http://schemas.openxmlformats.org/wordprocessingml/2006/main" xmlns:w14="http://schemas.microsoft.com/office/word/2010/wordml" xmlns:w15="http://schemas.microsoft.com/office/word/2012/wordml" xmlns:w16cex="http://schemas.microsoft.com/office/word/2018/wordml/cex" xmlns:w16cid="http://schemas.microsoft.com/office/word/2016/wordml/cid" xmlns:w16="http://schemas.microsoft.com/office/word/2018/wordml" xmlns:w16du="http://schemas.microsoft.com/office/word/2023/wordml/word16du" xmlns:w16sdtdh="http://schemas.microsoft.com/office/word/2020/wordml/sdtdatahash" xmlns:w16se="http://schemas.microsoft.com/office/word/2015/wordml/symex" xmlns:wpg="http://schemas.microsoft.com/office/word/2010/wordprocessingGroup" xmlns:wpi="http://schemas.microsoft.com/office/word/2010/wordprocessingInk" xmlns:wne="http://schemas.microsoft.com/office/word/2006/wordml" xmlns:wps="http://schemas.microsoft.com/office/word/2010/wordprocessingShape" mc:Ignorable="w14 w15 w16se w16cid w16 w16cex w16sdtdh wp14">
   <w:body>
-    <w:p xmlns:wp14="http://schemas.microsoft.com/office/word/2010/wordml" wp14:textId="77777777">
+    <w:p>
       <w:pPr>
         <w:pStyle w:val="Title"/>
-        <w:rPr/>
-      </w:pPr>
-      <w:r>
-        <w:rPr/>
+      </w:pPr>
+      <w:r>
         <w:t>CSSE 403 Final Project</w:t>
       </w:r>
     </w:p>
-    <w:p xmlns:wp14="http://schemas.microsoft.com/office/word/2010/wordml" wp14:textId="77777777">
-      <w:pPr>
-        <w:pStyle w:val="Normal"/>
-        <w:rPr/>
-      </w:pPr>
-      <w:r>
-        <w:rPr/>
+    <w:p>
+      <w:r>
         <w:t xml:space="preserve">In the CSSE403 final project your </w:t>
-      </w:r>
-      <w:r>
-        <w:rPr>
-          <w:b/>
-        </w:rPr>
-        <w:t>2/</w:t>
       </w:r>
       <w:r>
         <w:rPr>
@@ -37,96 +24,87 @@
         <w:rPr>
           <w:b/>
         </w:rPr>
+        <w:t>/</w:t>
+      </w:r>
+      <w:r>
+        <w:rPr>
+          <w:b/>
+        </w:rPr>
+        <w:t>4</w:t>
+      </w:r>
+      <w:r>
+        <w:rPr>
+          <w:b/>
+        </w:rPr>
         <w:t>-person project group</w:t>
       </w:r>
       <w:r>
-        <w:rPr/>
         <w:t xml:space="preserve"> will:</w:t>
       </w:r>
     </w:p>
-    <w:p xmlns:wp14="http://schemas.microsoft.com/office/word/2010/wordml" wp14:textId="77777777">
+    <w:p>
       <w:pPr>
         <w:pStyle w:val="ListParagraph"/>
         <w:numPr>
           <w:ilvl w:val="0"/>
           <w:numId w:val="1"/>
         </w:numPr>
-        <w:rPr/>
-      </w:pPr>
-      <w:r>
-        <w:rPr/>
+      </w:pPr>
+      <w:r>
         <w:t>Pick an “interesting” language, not taught in the class</w:t>
       </w:r>
     </w:p>
-    <w:p xmlns:wp14="http://schemas.microsoft.com/office/word/2010/wordml" wp14:textId="77777777">
+    <w:p>
       <w:pPr>
         <w:pStyle w:val="ListParagraph"/>
         <w:numPr>
           <w:ilvl w:val="0"/>
           <w:numId w:val="1"/>
         </w:numPr>
-        <w:rPr/>
-      </w:pPr>
-      <w:r>
-        <w:rPr/>
+      </w:pPr>
+      <w:r>
         <w:t>Do a 1-period long class presentation on that language, including a “graded” programming activity</w:t>
       </w:r>
     </w:p>
-    <w:p xmlns:wp14="http://schemas.microsoft.com/office/word/2010/wordml" wp14:textId="77777777">
+    <w:p>
       <w:pPr>
         <w:pStyle w:val="ListParagraph"/>
         <w:numPr>
           <w:ilvl w:val="0"/>
           <w:numId w:val="1"/>
         </w:numPr>
-        <w:rPr/>
-      </w:pPr>
-      <w:r>
-        <w:rPr/>
+      </w:pPr>
+      <w:r>
         <w:t>Build a project in that language that highlights the strengths/unusual features of the language you’ve chosen</w:t>
       </w:r>
     </w:p>
-    <w:p xmlns:wp14="http://schemas.microsoft.com/office/word/2010/wordml" wp14:textId="77777777">
-      <w:pPr>
-        <w:pStyle w:val="Normal"/>
-        <w:rPr/>
-      </w:pPr>
-      <w:r>
-        <w:rPr/>
+    <w:p>
+      <w:r>
         <w:t>This project is worth 19% of your overall course grade.</w:t>
       </w:r>
     </w:p>
-    <w:p xmlns:wp14="http://schemas.microsoft.com/office/word/2010/wordml" wp14:textId="77777777">
+    <w:p>
       <w:pPr>
         <w:pStyle w:val="Heading2"/>
-        <w:rPr/>
-      </w:pPr>
-      <w:r>
-        <w:rPr/>
+      </w:pPr>
+      <w:r>
         <w:t>Choosing Your Language</w:t>
       </w:r>
     </w:p>
-    <w:p xmlns:wp14="http://schemas.microsoft.com/office/word/2010/wordml" wp14:textId="77777777">
-      <w:pPr>
-        <w:pStyle w:val="Normal"/>
-        <w:rPr/>
-      </w:pPr>
-      <w:r>
-        <w:rPr/>
+    <w:p>
+      <w:r>
         <w:t>You can choose and programming language you want, with these restrictions:</w:t>
       </w:r>
     </w:p>
-    <w:p xmlns:wp14="http://schemas.microsoft.com/office/word/2010/wordml" wp14:textId="77777777">
+    <w:p>
       <w:pPr>
         <w:pStyle w:val="ListParagraph"/>
         <w:numPr>
           <w:ilvl w:val="0"/>
           <w:numId w:val="2"/>
         </w:numPr>
-        <w:rPr/>
-      </w:pPr>
-      <w:r>
-        <w:rPr/>
+      </w:pPr>
+      <w:r>
         <w:t xml:space="preserve">It should be unusual in some way.  Ruby, Java, C# - these are all very mainstream languages with features that (for the most part) are not very different from each other and would not make a good choice.  One place to start looking is the other languages in your textbook (or maybe its sequel, </w:t>
       </w:r>
       <w:r>
@@ -136,24 +114,21 @@
         <w:t>Seven More Programming Languages in 7 Weeks</w:t>
       </w:r>
       <w:r>
-        <w:rPr/>
         <w:t>) – but there are many interesting languages out there.</w:t>
       </w:r>
     </w:p>
-    <w:p xmlns:wp14="http://schemas.microsoft.com/office/word/2010/wordml" wp14:textId="77777777">
+    <w:p>
       <w:pPr>
         <w:pStyle w:val="ListParagraph"/>
         <w:numPr>
           <w:ilvl w:val="0"/>
           <w:numId w:val="2"/>
         </w:numPr>
-        <w:rPr/>
-      </w:pPr>
-      <w:r>
-        <w:rPr/>
+      </w:pPr>
+      <w:r>
         <w:t xml:space="preserve">It should not be a joke language (e.g. </w:t>
       </w:r>
-      <w:hyperlink r:id="rId2">
+      <w:hyperlink r:id="rId5">
         <w:r>
           <w:rPr>
             <w:rStyle w:val="InternetLink"/>
@@ -162,227 +137,192 @@
         </w:r>
       </w:hyperlink>
       <w:r>
-        <w:rPr/>
         <w:t>) – there should be a community of people who genuinely think this language is a good idea at least for some purposes.</w:t>
       </w:r>
     </w:p>
-    <w:p xmlns:wp14="http://schemas.microsoft.com/office/word/2010/wordml" wp14:textId="77777777">
+    <w:p>
       <w:pPr>
         <w:pStyle w:val="ListParagraph"/>
         <w:numPr>
           <w:ilvl w:val="0"/>
           <w:numId w:val="2"/>
         </w:numPr>
-        <w:rPr/>
-      </w:pPr>
-      <w:r>
-        <w:rPr/>
+      </w:pPr>
+      <w:r>
         <w:t>It should be unique in the class (first come, first served).</w:t>
       </w:r>
     </w:p>
-    <w:p xmlns:wp14="http://schemas.microsoft.com/office/word/2010/wordml" wp14:textId="77777777">
+    <w:p>
       <w:pPr>
         <w:pStyle w:val="ListParagraph"/>
         <w:numPr>
           <w:ilvl w:val="0"/>
           <w:numId w:val="2"/>
         </w:numPr>
-        <w:rPr/>
-      </w:pPr>
-      <w:r>
-        <w:rPr/>
+      </w:pPr>
+      <w:r>
         <w:t>I must approve it.</w:t>
       </w:r>
     </w:p>
-    <w:p xmlns:wp14="http://schemas.microsoft.com/office/word/2010/wordml" wp14:textId="77777777">
-      <w:pPr>
-        <w:pStyle w:val="Normal"/>
-        <w:rPr/>
-      </w:pPr>
-      <w:r>
-        <w:rPr/>
+    <w:p>
+      <w:r>
         <w:t>When you have picked a language you should get it informally approved by me.  Then go on to do the official proposal (described at the bottom of the document).</w:t>
       </w:r>
     </w:p>
-    <w:p xmlns:wp14="http://schemas.microsoft.com/office/word/2010/wordml" wp14:textId="77777777">
+    <w:p>
       <w:pPr>
         <w:pStyle w:val="Heading1"/>
-        <w:rPr/>
-      </w:pPr>
-      <w:r>
-        <w:rPr/>
+      </w:pPr>
+      <w:r>
         <w:t>The Class Presentation</w:t>
       </w:r>
     </w:p>
-    <w:p xmlns:wp14="http://schemas.microsoft.com/office/word/2010/wordml" wp14:textId="77777777">
-      <w:pPr>
-        <w:pStyle w:val="Normal"/>
-        <w:rPr/>
-      </w:pPr>
-      <w:r>
-        <w:rPr/>
+    <w:p>
+      <w:r>
         <w:t>You will do a class presentation on your language.  This should be a full 50-minute class period, and every team member should in some way participate.  The presentation should be well-rehearsed (with notes, sides, or whatever you need), clear, and interesting.</w:t>
       </w:r>
     </w:p>
-    <w:p xmlns:wp14="http://schemas.microsoft.com/office/word/2010/wordml" wp14:textId="77777777">
-      <w:pPr>
-        <w:pStyle w:val="Normal"/>
-        <w:rPr/>
-      </w:pPr>
-      <w:r>
-        <w:rPr/>
+    <w:p>
+      <w:r>
         <w:t>Because the class will only get a 1-day introduction you should try your best not to just give them a “hello world” talk but introduce them to some specific and interesting feature of the language.  It is understandable that they will not get a full flavor of the language in 50 minutes but try to do something memorable that will give a real feel for the language’s strengths/uniqueness.</w:t>
       </w:r>
     </w:p>
-    <w:p xmlns:wp14="http://schemas.microsoft.com/office/word/2010/wordml" wp14:textId="77777777">
-      <w:pPr>
-        <w:pStyle w:val="Normal"/>
-        <w:rPr/>
-      </w:pPr>
-      <w:r>
-        <w:rPr/>
+    <w:p>
+      <w:r>
         <w:t>You do not have to demo your project as part of the class presentation – do it only if it is educationally useful.</w:t>
       </w:r>
     </w:p>
-    <w:p xmlns:wp14="http://schemas.microsoft.com/office/word/2010/wordml" wp14:textId="77777777">
+    <w:p>
       <w:pPr>
         <w:pStyle w:val="Heading2"/>
-        <w:rPr/>
-      </w:pPr>
-      <w:r>
-        <w:rPr/>
+      </w:pPr>
+      <w:r>
+        <w:lastRenderedPageBreak/>
         <w:t>The Class Presentation Activity</w:t>
       </w:r>
     </w:p>
-    <w:p xmlns:wp14="http://schemas.microsoft.com/office/word/2010/wordml" wp14:textId="77777777">
-      <w:pPr>
-        <w:pStyle w:val="Normal"/>
-        <w:rPr/>
-      </w:pPr>
-      <w:r>
-        <w:rPr/>
+    <w:p>
+      <w:r>
         <w:t>Because one of the premises of this class is that you can’t really understand a language without programming in it, your class must have a programming activity.  Here are some guidelines:</w:t>
       </w:r>
     </w:p>
-    <w:p xmlns:wp14="http://schemas.microsoft.com/office/word/2010/wordml" wp14:textId="77777777">
+    <w:p>
       <w:pPr>
         <w:pStyle w:val="ListParagraph"/>
         <w:numPr>
           <w:ilvl w:val="0"/>
           <w:numId w:val="3"/>
         </w:numPr>
-        <w:rPr/>
-      </w:pPr>
-      <w:r>
-        <w:rPr/>
-        <w:t xml:space="preserve">You should send out an email before your class too </w:t>
-      </w:r>
-      <w:hyperlink r:id="rId3">
-        <w:r>
-          <w:rPr>
-            <w:rStyle w:val="InternetLink"/>
-          </w:rPr>
-          <w:t>csse403@rose-hulman.edu</w:t>
-        </w:r>
-      </w:hyperlink>
-      <w:r>
-        <w:rPr/>
+      </w:pPr>
+      <w:r>
+        <w:t xml:space="preserve">You should </w:t>
+      </w:r>
+      <w:r>
+        <w:t>post on the class message board</w:t>
+      </w:r>
+      <w:r>
         <w:t xml:space="preserve"> letting people know what they should install to work on the activity.</w:t>
       </w:r>
     </w:p>
-    <w:p xmlns:wp14="http://schemas.microsoft.com/office/word/2010/wordml" wp14:textId="77777777">
+    <w:p>
       <w:pPr>
         <w:pStyle w:val="ListParagraph"/>
         <w:numPr>
           <w:ilvl w:val="0"/>
           <w:numId w:val="3"/>
         </w:numPr>
-        <w:rPr/>
-      </w:pPr>
-      <w:r>
-        <w:rPr/>
+      </w:pPr>
+      <w:r>
         <w:t>It should be a little longer than hello world and provide at least a small challenge.</w:t>
       </w:r>
     </w:p>
-    <w:p xmlns:wp14="http://schemas.microsoft.com/office/word/2010/wordml" wp14:textId="77777777">
+    <w:p>
       <w:pPr>
         <w:pStyle w:val="ListParagraph"/>
         <w:numPr>
           <w:ilvl w:val="0"/>
           <w:numId w:val="3"/>
         </w:numPr>
-        <w:rPr/>
-      </w:pPr>
-      <w:r>
-        <w:rPr/>
+      </w:pPr>
+      <w:r>
         <w:t>You should not give the solution to the whole activity in class.  You can have some parts where the solution is revealed, but for some parts the class should be left to their own devices.</w:t>
       </w:r>
     </w:p>
-    <w:p xmlns:wp14="http://schemas.microsoft.com/office/word/2010/wordml" wp14:textId="77777777">
+    <w:p>
       <w:pPr>
         <w:pStyle w:val="ListParagraph"/>
         <w:numPr>
           <w:ilvl w:val="0"/>
           <w:numId w:val="3"/>
         </w:numPr>
-        <w:rPr/>
-      </w:pPr>
-      <w:bookmarkStart w:name="_GoBack" w:id="0"/>
-      <w:bookmarkEnd w:id="0"/>
-      <w:r>
-        <w:rPr/>
+      </w:pPr>
+      <w:r>
         <w:t>You can give students in class time to work on the activity – but don’t make the whole class just work time.</w:t>
       </w:r>
     </w:p>
-    <w:p xmlns:wp14="http://schemas.microsoft.com/office/word/2010/wordml" wp14:textId="77777777">
+    <w:p>
       <w:pPr>
         <w:pStyle w:val="ListParagraph"/>
         <w:numPr>
           <w:ilvl w:val="0"/>
           <w:numId w:val="3"/>
         </w:numPr>
-        <w:rPr/>
-      </w:pPr>
-      <w:r>
-        <w:rPr/>
-        <w:t>You can make the activity slightly longer than can be accomplished in class, so that folks work on it as homework.  But be very sparing with this – no more than 40 minutes outside of class.</w:t>
-      </w:r>
-    </w:p>
-    <w:p xmlns:wp14="http://schemas.microsoft.com/office/word/2010/wordml" wp14:textId="77777777">
+      </w:pPr>
+      <w:r>
+        <w:t xml:space="preserve">You can make the activity slightly longer than can be accomplished in class, so that folks work on it as homework.  But be </w:t>
+      </w:r>
+      <w:r>
+        <w:rPr>
+          <w:b/>
+          <w:bCs/>
+        </w:rPr>
+        <w:t>very</w:t>
+      </w:r>
+      <w:r>
+        <w:t xml:space="preserve"> sparing with this – no more than 40 minutes outside of class.</w:t>
+      </w:r>
+    </w:p>
+    <w:p>
       <w:pPr>
         <w:pStyle w:val="ListParagraph"/>
         <w:numPr>
           <w:ilvl w:val="0"/>
           <w:numId w:val="3"/>
         </w:numPr>
-        <w:rPr/>
-      </w:pPr>
-      <w:r>
-        <w:rPr/>
-        <w:t>You should have enough resources (notes, slides, links to online resources, and activity guidelines) that if a student misses class they can plausibly solve it working independently (again, mail these to the class).</w:t>
-      </w:r>
-    </w:p>
-    <w:p xmlns:wp14="http://schemas.microsoft.com/office/word/2010/wordml" wp14:textId="77777777">
+      </w:pPr>
+      <w:r>
+        <w:t xml:space="preserve">You should have enough resources (notes, slides, links to online resources, and activity guidelines) that if a student misses class they can plausibly solve it working independently (again, </w:t>
+      </w:r>
+      <w:r>
+        <w:t>post to the message board</w:t>
+      </w:r>
+      <w:r>
+        <w:t>).</w:t>
+      </w:r>
+    </w:p>
+    <w:p>
       <w:pPr>
         <w:pStyle w:val="ListParagraph"/>
         <w:numPr>
           <w:ilvl w:val="0"/>
           <w:numId w:val="3"/>
         </w:numPr>
-        <w:rPr/>
-      </w:pPr>
-      <w:r>
-        <w:rPr/>
-        <w:t>You will collect the activity and grade it – it will be worth a 10 point small assignment.  You can be generous but you should have some standards.</w:t>
-      </w:r>
-    </w:p>
-    <w:p xmlns:wp14="http://schemas.microsoft.com/office/word/2010/wordml" wp14:textId="77777777">
+      </w:pPr>
+      <w:r>
+        <w:t xml:space="preserve">You will collect the activity </w:t>
+      </w:r>
+      <w:r>
+        <w:t xml:space="preserve">in whatever way you wish </w:t>
+      </w:r>
+      <w:r>
+        <w:t>and grade it – it will be worth a 10 point small assignment.  You can be generous but you should have some standards.</w:t>
+      </w:r>
+    </w:p>
+    <w:p>
       <w:pPr>
         <w:pStyle w:val="Heading2"/>
-        <w:rPr/>
-      </w:pPr>
-      <w:r>
-        <w:rPr/>
+      </w:pPr>
+      <w:r>
         <w:t>Grading the Class Presentation (50 points)</w:t>
       </w:r>
     </w:p>
@@ -390,84 +330,68 @@
       <w:tblPr>
         <w:tblStyle w:val="TableGrid"/>
         <w:tblW w:w="9577" w:type="dxa"/>
-        <w:jc w:val="left"/>
-        <w:tblInd w:w="0" w:type="dxa"/>
-        <w:tblCellMar>
-          <w:top w:w="0" w:type="dxa"/>
-          <w:left w:w="108" w:type="dxa"/>
-          <w:bottom w:w="0" w:type="dxa"/>
-          <w:right w:w="108" w:type="dxa"/>
-        </w:tblCellMar>
-        <w:tblLook w:val="04a0" w:firstRow="1" w:lastRow="0" w:firstColumn="1" w:lastColumn="0" w:noHBand="0" w:noVBand="1"/>
+        <w:tblLook w:val="04A0" w:firstRow="1" w:lastRow="0" w:firstColumn="1" w:lastColumn="0" w:noHBand="0" w:noVBand="1"/>
       </w:tblPr>
       <w:tblGrid>
         <w:gridCol w:w="4788"/>
-        <w:gridCol w:w="4788"/>
+        <w:gridCol w:w="4789"/>
       </w:tblGrid>
-      <w:tr xmlns:wp14="http://schemas.microsoft.com/office/word/2010/wordml" wp14:textId="77777777">
-        <w:trPr/>
+      <w:tr>
         <w:tc>
           <w:tcPr>
             <w:tcW w:w="4788" w:type="dxa"/>
-            <w:tcBorders/>
-            <w:shd w:val="clear" w:fill="auto"/>
+            <w:shd w:val="clear" w:color="auto" w:fill="auto"/>
             <w:tcMar>
               <w:left w:w="108" w:type="dxa"/>
             </w:tcMar>
           </w:tcPr>
-          <w:p wp14:textId="77777777">
+          <w:p>
             <w:pPr>
-              <w:pStyle w:val="Normal"/>
-              <w:spacing w:before="0" w:after="0" w:line="240" w:lineRule="auto"/>
-              <w:rPr/>
+              <w:spacing w:after="0" w:line="240" w:lineRule="auto"/>
             </w:pPr>
             <w:r>
-              <w:rPr/>
-              <w:t>Prepared to start.  Class emails were sent with sufficient notice, every group member is present, notes/slides/whatever are ready to go as class begins.</w:t>
+              <w:t xml:space="preserve">Prepared to start.  </w:t>
+            </w:r>
+            <w:r>
+              <w:t>Announcements were posted</w:t>
+            </w:r>
+            <w:r>
+              <w:t xml:space="preserve"> with sufficient notice, every group member is present, notes/slides/whatever are ready to go as class begins.</w:t>
             </w:r>
           </w:p>
         </w:tc>
         <w:tc>
           <w:tcPr>
             <w:tcW w:w="4788" w:type="dxa"/>
-            <w:tcBorders/>
-            <w:shd w:val="clear" w:fill="auto"/>
+            <w:shd w:val="clear" w:color="auto" w:fill="auto"/>
             <w:tcMar>
               <w:left w:w="108" w:type="dxa"/>
             </w:tcMar>
           </w:tcPr>
-          <w:p wp14:textId="77777777">
+          <w:p>
             <w:pPr>
-              <w:pStyle w:val="Normal"/>
-              <w:spacing w:before="0" w:after="0" w:line="240" w:lineRule="auto"/>
-              <w:rPr/>
+              <w:spacing w:after="0" w:line="240" w:lineRule="auto"/>
             </w:pPr>
             <w:r>
-              <w:rPr/>
               <w:t>10 points</w:t>
             </w:r>
           </w:p>
         </w:tc>
       </w:tr>
-      <w:tr xmlns:wp14="http://schemas.microsoft.com/office/word/2010/wordml" wp14:textId="77777777">
-        <w:trPr/>
+      <w:tr>
         <w:tc>
           <w:tcPr>
             <w:tcW w:w="4788" w:type="dxa"/>
-            <w:tcBorders/>
-            <w:shd w:val="clear" w:fill="auto"/>
+            <w:shd w:val="clear" w:color="auto" w:fill="auto"/>
             <w:tcMar>
               <w:left w:w="108" w:type="dxa"/>
             </w:tcMar>
           </w:tcPr>
-          <w:p wp14:textId="77777777">
+          <w:p>
             <w:pPr>
-              <w:pStyle w:val="Normal"/>
-              <w:spacing w:before="0" w:after="0" w:line="240" w:lineRule="auto"/>
-              <w:rPr/>
+              <w:spacing w:after="0" w:line="240" w:lineRule="auto"/>
             </w:pPr>
             <w:r>
-              <w:rPr/>
               <w:t>Polished and rehearsed presentation.  Thought clearly went into building the materials.  People know who is talking when and what should happen next.  Fills the time correctly.</w:t>
             </w:r>
           </w:p>
@@ -475,44 +399,35 @@
         <w:tc>
           <w:tcPr>
             <w:tcW w:w="4788" w:type="dxa"/>
-            <w:tcBorders/>
-            <w:shd w:val="clear" w:fill="auto"/>
+            <w:shd w:val="clear" w:color="auto" w:fill="auto"/>
             <w:tcMar>
               <w:left w:w="108" w:type="dxa"/>
             </w:tcMar>
           </w:tcPr>
-          <w:p wp14:textId="77777777">
+          <w:p>
             <w:pPr>
-              <w:pStyle w:val="Normal"/>
-              <w:spacing w:before="0" w:after="0" w:line="240" w:lineRule="auto"/>
-              <w:rPr/>
+              <w:spacing w:after="0" w:line="240" w:lineRule="auto"/>
             </w:pPr>
             <w:r>
-              <w:rPr/>
               <w:t>10 points</w:t>
             </w:r>
           </w:p>
         </w:tc>
       </w:tr>
-      <w:tr xmlns:wp14="http://schemas.microsoft.com/office/word/2010/wordml" wp14:textId="77777777">
-        <w:trPr/>
+      <w:tr>
         <w:tc>
           <w:tcPr>
             <w:tcW w:w="4788" w:type="dxa"/>
-            <w:tcBorders/>
-            <w:shd w:val="clear" w:fill="auto"/>
+            <w:shd w:val="clear" w:color="auto" w:fill="auto"/>
             <w:tcMar>
               <w:left w:w="108" w:type="dxa"/>
             </w:tcMar>
           </w:tcPr>
-          <w:p wp14:textId="77777777">
+          <w:p>
             <w:pPr>
-              <w:pStyle w:val="Normal"/>
-              <w:spacing w:before="0" w:after="0" w:line="240" w:lineRule="auto"/>
-              <w:rPr/>
+              <w:spacing w:after="0" w:line="240" w:lineRule="auto"/>
             </w:pPr>
             <w:r>
-              <w:rPr/>
               <w:t>Presentation is clear and interesting.</w:t>
             </w:r>
           </w:p>
@@ -520,44 +435,35 @@
         <w:tc>
           <w:tcPr>
             <w:tcW w:w="4788" w:type="dxa"/>
-            <w:tcBorders/>
-            <w:shd w:val="clear" w:fill="auto"/>
+            <w:shd w:val="clear" w:color="auto" w:fill="auto"/>
             <w:tcMar>
               <w:left w:w="108" w:type="dxa"/>
             </w:tcMar>
           </w:tcPr>
-          <w:p wp14:textId="77777777">
+          <w:p>
             <w:pPr>
-              <w:pStyle w:val="Normal"/>
-              <w:spacing w:before="0" w:after="0" w:line="240" w:lineRule="auto"/>
-              <w:rPr/>
+              <w:spacing w:after="0" w:line="240" w:lineRule="auto"/>
             </w:pPr>
             <w:r>
-              <w:rPr/>
               <w:t>10 points</w:t>
             </w:r>
           </w:p>
         </w:tc>
       </w:tr>
-      <w:tr xmlns:wp14="http://schemas.microsoft.com/office/word/2010/wordml" wp14:textId="77777777">
-        <w:trPr/>
+      <w:tr>
         <w:tc>
           <w:tcPr>
             <w:tcW w:w="4788" w:type="dxa"/>
-            <w:tcBorders/>
-            <w:shd w:val="clear" w:fill="auto"/>
+            <w:shd w:val="clear" w:color="auto" w:fill="auto"/>
             <w:tcMar>
               <w:left w:w="108" w:type="dxa"/>
             </w:tcMar>
           </w:tcPr>
-          <w:p wp14:textId="77777777">
+          <w:p>
             <w:pPr>
-              <w:pStyle w:val="Normal"/>
-              <w:spacing w:before="0" w:after="0" w:line="240" w:lineRule="auto"/>
-              <w:rPr/>
+              <w:spacing w:after="0" w:line="240" w:lineRule="auto"/>
             </w:pPr>
             <w:r>
-              <w:rPr/>
               <w:t>Activity is well designed, interesting, and at the appropriate level of difficulty.</w:t>
             </w:r>
           </w:p>
@@ -565,44 +471,35 @@
         <w:tc>
           <w:tcPr>
             <w:tcW w:w="4788" w:type="dxa"/>
-            <w:tcBorders/>
-            <w:shd w:val="clear" w:fill="auto"/>
+            <w:shd w:val="clear" w:color="auto" w:fill="auto"/>
             <w:tcMar>
               <w:left w:w="108" w:type="dxa"/>
             </w:tcMar>
           </w:tcPr>
-          <w:p wp14:textId="77777777">
+          <w:p>
             <w:pPr>
-              <w:pStyle w:val="Normal"/>
-              <w:spacing w:before="0" w:after="0" w:line="240" w:lineRule="auto"/>
-              <w:rPr/>
+              <w:spacing w:after="0" w:line="240" w:lineRule="auto"/>
             </w:pPr>
             <w:r>
-              <w:rPr/>
               <w:t>10 points</w:t>
             </w:r>
           </w:p>
         </w:tc>
       </w:tr>
-      <w:tr xmlns:wp14="http://schemas.microsoft.com/office/word/2010/wordml" wp14:textId="77777777">
-        <w:trPr/>
+      <w:tr>
         <w:tc>
           <w:tcPr>
             <w:tcW w:w="4788" w:type="dxa"/>
-            <w:tcBorders/>
-            <w:shd w:val="clear" w:fill="auto"/>
+            <w:shd w:val="clear" w:color="auto" w:fill="auto"/>
             <w:tcMar>
               <w:left w:w="108" w:type="dxa"/>
             </w:tcMar>
           </w:tcPr>
-          <w:p wp14:textId="77777777">
+          <w:p>
             <w:pPr>
-              <w:pStyle w:val="Normal"/>
-              <w:spacing w:before="0" w:after="0" w:line="240" w:lineRule="auto"/>
-              <w:rPr/>
+              <w:spacing w:after="0" w:line="240" w:lineRule="auto"/>
             </w:pPr>
             <w:r>
-              <w:rPr/>
               <w:t>Activity is graded on time and sent to me.</w:t>
             </w:r>
           </w:p>
@@ -610,273 +507,215 @@
         <w:tc>
           <w:tcPr>
             <w:tcW w:w="4788" w:type="dxa"/>
-            <w:tcBorders/>
-            <w:shd w:val="clear" w:fill="auto"/>
+            <w:shd w:val="clear" w:color="auto" w:fill="auto"/>
             <w:tcMar>
               <w:left w:w="108" w:type="dxa"/>
             </w:tcMar>
           </w:tcPr>
-          <w:p wp14:textId="77777777">
+          <w:p>
             <w:pPr>
-              <w:pStyle w:val="Normal"/>
-              <w:spacing w:before="0" w:after="0" w:line="240" w:lineRule="auto"/>
-              <w:rPr/>
+              <w:spacing w:after="0" w:line="240" w:lineRule="auto"/>
             </w:pPr>
             <w:r>
-              <w:rPr/>
               <w:t>10 points</w:t>
             </w:r>
           </w:p>
         </w:tc>
       </w:tr>
     </w:tbl>
-    <w:p xmlns:wp14="http://schemas.microsoft.com/office/word/2010/wordml" wp14:textId="77777777">
+    <w:p>
       <w:pPr>
         <w:pStyle w:val="Heading2"/>
-        <w:rPr/>
-      </w:pPr>
-      <w:r>
-        <w:rPr/>
+      </w:pPr>
+      <w:r>
         <w:t>When is the Class Activity Due?</w:t>
       </w:r>
     </w:p>
-    <w:p xmlns:wp14="http://schemas.microsoft.com/office/word/2010/wordml" wp14:textId="77777777">
-      <w:pPr>
-        <w:pStyle w:val="Normal"/>
-        <w:rPr/>
-      </w:pPr>
-      <w:r>
-        <w:rPr/>
+    <w:p>
+      <w:r>
         <w:t>Your team will be assigned a particular class period randomly.</w:t>
       </w:r>
     </w:p>
-    <w:p xmlns:wp14="http://schemas.microsoft.com/office/word/2010/wordml" wp14:textId="77777777">
+    <w:p>
       <w:pPr>
         <w:pStyle w:val="Heading1"/>
-        <w:rPr/>
-      </w:pPr>
-      <w:r>
-        <w:rPr/>
+      </w:pPr>
+      <w:r>
         <w:t>The Programming Project (50 points)</w:t>
       </w:r>
     </w:p>
-    <w:p xmlns:wp14="http://schemas.microsoft.com/office/word/2010/wordml" wp14:textId="77777777">
-      <w:pPr>
-        <w:pStyle w:val="Normal"/>
-        <w:rPr/>
-      </w:pPr>
-      <w:r>
-        <w:rPr/>
-        <w:t>You also will do a medium/large scale project if your choice in your language of choice.  The project should be a task for which your chosen language is well suited.  This project should be at minimum as large as the “medium projects” you have done in class – it could be a little larger.  Every member must participate – so you should give some thought to how to divide things up so that everyone is doing something interesting.</w:t>
-      </w:r>
-    </w:p>
-    <w:p xmlns:wp14="http://schemas.microsoft.com/office/word/2010/wordml" wp14:textId="77777777">
+    <w:p>
+      <w:r>
+        <w:t xml:space="preserve">You also will do a medium/large scale project </w:t>
+      </w:r>
+      <w:r>
+        <w:t xml:space="preserve">of </w:t>
+      </w:r>
+      <w:r>
+        <w:t xml:space="preserve"> your choice in your language of choice.  The project should be a task for which your chosen language is well suited.  This project should be at minimum as large as the “medium projects” you have done in class – it could be a little larger.  Every member must participate – so you should give some thought to how to divide things up so that everyone is doing something interesting.</w:t>
+      </w:r>
+    </w:p>
+    <w:p>
       <w:pPr>
         <w:pStyle w:val="Heading2"/>
-        <w:rPr/>
-      </w:pPr>
-      <w:r>
-        <w:rPr/>
+      </w:pPr>
+      <w:r>
+        <w:lastRenderedPageBreak/>
         <w:t>The Programming Project Proposal</w:t>
       </w:r>
     </w:p>
-    <w:p xmlns:wp14="http://schemas.microsoft.com/office/word/2010/wordml" wp14:textId="77777777">
-      <w:pPr>
-        <w:pStyle w:val="Normal"/>
-        <w:rPr/>
-      </w:pPr>
-      <w:r>
-        <w:rPr/>
+    <w:p>
+      <w:r>
         <w:t>You will formally propose a programming project in writing to me.  You should:</w:t>
       </w:r>
     </w:p>
-    <w:p xmlns:wp14="http://schemas.microsoft.com/office/word/2010/wordml" wp14:textId="77777777">
+    <w:p>
       <w:pPr>
         <w:pStyle w:val="ListParagraph"/>
         <w:numPr>
           <w:ilvl w:val="0"/>
           <w:numId w:val="4"/>
         </w:numPr>
-        <w:rPr/>
-      </w:pPr>
-      <w:r>
-        <w:rPr/>
+      </w:pPr>
+      <w:r>
         <w:t>Briefly describe the project in general terms and why your language is well suited for it</w:t>
       </w:r>
     </w:p>
-    <w:p xmlns:wp14="http://schemas.microsoft.com/office/word/2010/wordml" wp14:textId="77777777">
+    <w:p>
       <w:pPr>
         <w:pStyle w:val="ListParagraph"/>
         <w:numPr>
           <w:ilvl w:val="0"/>
           <w:numId w:val="4"/>
         </w:numPr>
-        <w:rPr/>
-      </w:pPr>
-      <w:r>
-        <w:rPr/>
+      </w:pPr>
+      <w:r>
         <w:t>Give a breakdown of the 50 points of the project into functionality areas like I do on my assignments.  Make sure it is clear what you require for at least a majority of the sections – this is going to be my approximate “rubric”.  You can have one “random cool ideas as we decide later” section (not required).</w:t>
       </w:r>
     </w:p>
-    <w:p xmlns:wp14="http://schemas.microsoft.com/office/word/2010/wordml" wp14:textId="77777777">
+    <w:p>
       <w:pPr>
         <w:pStyle w:val="ListParagraph"/>
         <w:numPr>
           <w:ilvl w:val="0"/>
           <w:numId w:val="4"/>
         </w:numPr>
-        <w:rPr/>
-      </w:pPr>
-      <w:r>
-        <w:rPr/>
+      </w:pPr>
+      <w:r>
         <w:t>Note who is going to work on what sections of the project – pairs of people are fine if you are actually pair programming, not if you’re just too lazy to decide.  This is not set in stone once you start, but I want to see you’ve at least got a plausible division of labor that ensures everybody does something.</w:t>
       </w:r>
     </w:p>
-    <w:p w14:noSpellErr="1">
+    <w:p>
       <w:pPr>
         <w:pStyle w:val="ListParagraph"/>
         <w:numPr>
           <w:ilvl w:val="0"/>
           <w:numId w:val="4"/>
         </w:numPr>
-        <w:bidi w:val="0"/>
-        <w:spacing w:before="0" w:beforeAutospacing="off" w:after="200" w:afterAutospacing="off" w:line="276" w:lineRule="auto"/>
-        <w:ind w:left="720" w:right="0" w:hanging="360"/>
-        <w:jc w:val="left"/>
-        <w:rPr>
-          <w:color w:val="auto"/>
-          <w:sz w:val="22"/>
-          <w:szCs w:val="22"/>
-        </w:rPr>
-      </w:pPr>
-      <w:r>
-        <w:rPr/>
-        <w:t xml:space="preserve">The proposal </w:t>
-      </w:r>
-      <w:r>
-        <w:rPr/>
-        <w:t>due date is on the schedule.</w:t>
-      </w:r>
-    </w:p>
-    <w:p xmlns:wp14="http://schemas.microsoft.com/office/word/2010/wordml" wp14:textId="77777777">
+      </w:pPr>
+      <w:r>
+        <w:t>The proposal due date is on the schedule.</w:t>
+      </w:r>
+    </w:p>
+    <w:p>
       <w:pPr>
         <w:pStyle w:val="Heading2"/>
-        <w:rPr/>
-      </w:pPr>
-      <w:r>
-        <w:rPr/>
+      </w:pPr>
+      <w:r>
         <w:t>Grading the Project</w:t>
       </w:r>
     </w:p>
-    <w:p xmlns:wp14="http://schemas.microsoft.com/office/word/2010/wordml" wp14:textId="77777777">
-      <w:pPr>
-        <w:pStyle w:val="Normal"/>
-        <w:rPr/>
-      </w:pPr>
-      <w:r>
-        <w:rPr/>
+    <w:p>
+      <w:r>
         <w:t>I will probably stick approximately to the rubric you have given me.  The whole team will get the same grade unless there’s some inter-team conflict or someone does not do their work.  If there is a conflict:</w:t>
       </w:r>
     </w:p>
-    <w:p xmlns:wp14="http://schemas.microsoft.com/office/word/2010/wordml" wp14:textId="77777777">
+    <w:p>
       <w:pPr>
         <w:pStyle w:val="ListParagraph"/>
         <w:numPr>
           <w:ilvl w:val="0"/>
           <w:numId w:val="5"/>
         </w:numPr>
-        <w:rPr/>
-      </w:pPr>
-      <w:r>
-        <w:rPr/>
+      </w:pPr>
+      <w:r>
         <w:t>Address it with me before it delays the overall success of the project</w:t>
       </w:r>
     </w:p>
-    <w:p xmlns:wp14="http://schemas.microsoft.com/office/word/2010/wordml" wp14:textId="77777777">
+    <w:p>
       <w:pPr>
         <w:pStyle w:val="ListParagraph"/>
         <w:numPr>
           <w:ilvl w:val="0"/>
           <w:numId w:val="5"/>
         </w:numPr>
-        <w:rPr/>
-      </w:pPr>
-      <w:r>
-        <w:rPr/>
+      </w:pPr>
+      <w:r>
         <w:t>Address it in a professional manner that does not involve ignoring team meetings/emails/phone calls or going off in a huff and implementing the whole project yourself.</w:t>
       </w:r>
     </w:p>
-    <w:p xmlns:wp14="http://schemas.microsoft.com/office/word/2010/wordml" wp14:textId="77777777">
+    <w:p>
       <w:pPr>
         <w:pStyle w:val="Heading2"/>
-        <w:rPr/>
-      </w:pPr>
-      <w:r>
-        <w:rPr/>
+      </w:pPr>
+      <w:r>
         <w:t>Submitting the Project</w:t>
       </w:r>
     </w:p>
-    <w:p xmlns:wp14="http://schemas.microsoft.com/office/word/2010/wordml" wp14:textId="77777777">
-      <w:pPr>
-        <w:pStyle w:val="Normal"/>
-        <w:rPr/>
-      </w:pPr>
-      <w:r>
-        <w:rPr/>
-        <w:t>You will use source control for this project.  I can make you a repo on the class SVN, or you can use some other source control and add me.  Do not use something without change history (e.g. a shared dropbox).  You are required to commit code under your own name, using your own account.  In case of a conflict, I will look to source control to determine who wrote what code when.</w:t>
-      </w:r>
-    </w:p>
-    <w:p xmlns:wp14="http://schemas.microsoft.com/office/word/2010/wordml" wp14:textId="1A19582D">
-      <w:pPr>
-        <w:pStyle w:val="Normal"/>
-        <w:widowControl/>
-        <w:bidi w:val="0"/>
-        <w:spacing w:before="0" w:after="200" w:line="276" w:lineRule="auto"/>
-        <w:jc w:val="left"/>
-        <w:rPr/>
-      </w:pPr>
-      <w:r>
-        <w:rPr/>
+    <w:p>
+      <w:r>
+        <w:t xml:space="preserve">You will use source control for this project.  </w:t>
+      </w:r>
+      <w:r>
+        <w:t>Use github or preferred equivalent and give me access</w:t>
+      </w:r>
+      <w:r>
+        <w:t>.  Do not use something without change history (e.g. a shared dropbox).  You are required to commit code under your own name, using your own account.  In case of a conflict, I will look to source control to determine who wrote what code when.</w:t>
+      </w:r>
+    </w:p>
+    <w:p>
+      <w:r>
         <w:t xml:space="preserve">You will also demo the project for me in person.  </w:t>
       </w:r>
       <w:r>
         <w:rPr>
-          <w:b w:val="1"/>
-          <w:bCs w:val="1"/>
+          <w:b/>
+          <w:bCs/>
         </w:rPr>
-        <w:t xml:space="preserve">Demo day </w:t>
+        <w:t>Demo day is usually the first day of finals but check the schedule.  You</w:t>
       </w:r>
       <w:r>
         <w:rPr>
-          <w:b w:val="1"/>
-          <w:bCs w:val="1"/>
+          <w:b/>
+          <w:bCs/>
         </w:rPr>
-        <w:t>is usually the first day of finals but check the schedule</w:t>
+        <w:t>r</w:t>
       </w:r>
       <w:r>
         <w:rPr>
-          <w:b w:val="1"/>
-          <w:bCs w:val="1"/>
+          <w:b/>
+          <w:bCs/>
         </w:rPr>
-        <w:t>.  You project must be complete by your demo time.</w:t>
+        <w:t xml:space="preserve"> project must be complete by your demo time.</w:t>
       </w:r>
     </w:p>
     <w:sectPr>
-      <w:type w:val="nextPage"/>
-      <w:pgSz w:w="12240" w:h="15840" w:orient="portrait"/>
+      <w:pgSz w:w="12240" w:h="15840"/>
       <w:pgMar w:top="1440" w:right="1440" w:bottom="1440" w:left="1440" w:header="0" w:footer="0" w:gutter="0"/>
-      <w:pgNumType w:fmt="decimal"/>
-      <w:formProt w:val="false"/>
-      <w:textDirection w:val="lrTb"/>
-      <w:docGrid w:type="default" w:linePitch="360" w:charSpace="4294965247"/>
+      <w:cols w:space="720"/>
+      <w:formProt w:val="0"/>
+      <w:docGrid w:linePitch="360" w:charSpace="-2049"/>
     </w:sectPr>
   </w:body>
 </w:document>
 </file>
 
 <file path=word/numbering.xml><?xml version="1.0" encoding="utf-8"?>
-<w:numbering xmlns:w="http://schemas.openxmlformats.org/wordprocessingml/2006/main" xmlns:o="urn:schemas-microsoft-com:office:office" xmlns:r="http://schemas.openxmlformats.org/officeDocument/2006/relationships" xmlns:v="urn:schemas-microsoft-com:vml">
-  <w:abstractNum w:abstractNumId="1">
+<w:numbering xmlns:wpc="http://schemas.microsoft.com/office/word/2010/wordprocessingCanvas" xmlns:cx="http://schemas.microsoft.com/office/drawing/2014/chartex" xmlns:cx1="http://schemas.microsoft.com/office/drawing/2015/9/8/chartex" xmlns:cx2="http://schemas.microsoft.com/office/drawing/2015/10/21/chartex" xmlns:cx3="http://schemas.microsoft.com/office/drawing/2016/5/9/chartex" xmlns:cx4="http://schemas.microsoft.com/office/drawing/2016/5/10/chartex" xmlns:cx5="http://schemas.microsoft.com/office/drawing/2016/5/11/chartex" xmlns:cx6="http://schemas.microsoft.com/office/drawing/2016/5/12/chartex" xmlns:cx7="http://schemas.microsoft.com/office/drawing/2016/5/13/chartex" xmlns:cx8="http://schemas.microsoft.com/office/drawing/2016/5/14/chartex" xmlns:mc="http://schemas.openxmlformats.org/markup-compatibility/2006" xmlns:aink="http://schemas.microsoft.com/office/drawing/2016/ink" xmlns:am3d="http://schemas.microsoft.com/office/drawing/2017/model3d" xmlns:o="urn:schemas-microsoft-com:office:office" xmlns:oel="http://schemas.microsoft.com/office/2019/extlst" xmlns:r="http://schemas.openxmlformats.org/officeDocument/2006/relationships" xmlns:m="http://schemas.openxmlformats.org/officeDocument/2006/math" xmlns:v="urn:schemas-microsoft-com:vml" xmlns:wp14="http://schemas.microsoft.com/office/word/2010/wordprocessingDrawing" xmlns:wp="http://schemas.openxmlformats.org/drawingml/2006/wordprocessingDrawing" xmlns:w10="urn:schemas-microsoft-com:office:word" xmlns:w="http://schemas.openxmlformats.org/wordprocessingml/2006/main" xmlns:w14="http://schemas.microsoft.com/office/word/2010/wordml" xmlns:w15="http://schemas.microsoft.com/office/word/2012/wordml" xmlns:w16cex="http://schemas.microsoft.com/office/word/2018/wordml/cex" xmlns:w16cid="http://schemas.microsoft.com/office/word/2016/wordml/cid" xmlns:w16="http://schemas.microsoft.com/office/word/2018/wordml" xmlns:w16du="http://schemas.microsoft.com/office/word/2023/wordml/word16du" xmlns:w16sdtdh="http://schemas.microsoft.com/office/word/2020/wordml/sdtdatahash" xmlns:w16se="http://schemas.microsoft.com/office/word/2015/wordml/symex" xmlns:wpg="http://schemas.microsoft.com/office/word/2010/wordprocessingGroup" xmlns:wpi="http://schemas.microsoft.com/office/word/2010/wordprocessingInk" xmlns:wne="http://schemas.microsoft.com/office/word/2006/wordml" xmlns:wps="http://schemas.microsoft.com/office/word/2010/wordprocessingShape" mc:Ignorable="w14 w15 w16se w16cid w16 w16cex w16sdtdh wp14">
+  <w:abstractNum w:abstractNumId="0" w15:restartNumberingAfterBreak="0">
+    <w:nsid w:val="22281AA9"/>
+    <w:multiLevelType w:val="multilevel"/>
+    <w:tmpl w:val="0E1CB93C"/>
     <w:lvl w:ilvl="0">
       <w:start w:val="1"/>
       <w:numFmt w:val="decimal"/>
@@ -959,339 +798,10 @@
       </w:pPr>
     </w:lvl>
   </w:abstractNum>
-  <w:abstractNum w:abstractNumId="2">
-    <w:lvl w:ilvl="0">
-      <w:start w:val="1"/>
-      <w:numFmt w:val="decimal"/>
-      <w:lvlText w:val="%1."/>
-      <w:lvlJc w:val="left"/>
-      <w:pPr>
-        <w:ind w:left="720" w:hanging="360"/>
-      </w:pPr>
-    </w:lvl>
-    <w:lvl w:ilvl="1">
-      <w:start w:val="1"/>
-      <w:numFmt w:val="lowerLetter"/>
-      <w:lvlText w:val="%2."/>
-      <w:lvlJc w:val="left"/>
-      <w:pPr>
-        <w:ind w:left="1440" w:hanging="360"/>
-      </w:pPr>
-    </w:lvl>
-    <w:lvl w:ilvl="2">
-      <w:start w:val="1"/>
-      <w:numFmt w:val="lowerRoman"/>
-      <w:lvlText w:val="%3."/>
-      <w:lvlJc w:val="right"/>
-      <w:pPr>
-        <w:ind w:left="2160" w:hanging="180"/>
-      </w:pPr>
-    </w:lvl>
-    <w:lvl w:ilvl="3">
-      <w:start w:val="1"/>
-      <w:numFmt w:val="decimal"/>
-      <w:lvlText w:val="%4."/>
-      <w:lvlJc w:val="left"/>
-      <w:pPr>
-        <w:ind w:left="2880" w:hanging="360"/>
-      </w:pPr>
-    </w:lvl>
-    <w:lvl w:ilvl="4">
-      <w:start w:val="1"/>
-      <w:numFmt w:val="lowerLetter"/>
-      <w:lvlText w:val="%5."/>
-      <w:lvlJc w:val="left"/>
-      <w:pPr>
-        <w:ind w:left="3600" w:hanging="360"/>
-      </w:pPr>
-    </w:lvl>
-    <w:lvl w:ilvl="5">
-      <w:start w:val="1"/>
-      <w:numFmt w:val="lowerRoman"/>
-      <w:lvlText w:val="%6."/>
-      <w:lvlJc w:val="right"/>
-      <w:pPr>
-        <w:ind w:left="4320" w:hanging="180"/>
-      </w:pPr>
-    </w:lvl>
-    <w:lvl w:ilvl="6">
-      <w:start w:val="1"/>
-      <w:numFmt w:val="decimal"/>
-      <w:lvlText w:val="%7."/>
-      <w:lvlJc w:val="left"/>
-      <w:pPr>
-        <w:ind w:left="5040" w:hanging="360"/>
-      </w:pPr>
-    </w:lvl>
-    <w:lvl w:ilvl="7">
-      <w:start w:val="1"/>
-      <w:numFmt w:val="lowerLetter"/>
-      <w:lvlText w:val="%8."/>
-      <w:lvlJc w:val="left"/>
-      <w:pPr>
-        <w:ind w:left="5760" w:hanging="360"/>
-      </w:pPr>
-    </w:lvl>
-    <w:lvl w:ilvl="8">
-      <w:start w:val="1"/>
-      <w:numFmt w:val="lowerRoman"/>
-      <w:lvlText w:val="%9."/>
-      <w:lvlJc w:val="right"/>
-      <w:pPr>
-        <w:ind w:left="6480" w:hanging="180"/>
-      </w:pPr>
-    </w:lvl>
-  </w:abstractNum>
-  <w:abstractNum w:abstractNumId="3">
-    <w:lvl w:ilvl="0">
-      <w:start w:val="1"/>
-      <w:numFmt w:val="decimal"/>
-      <w:lvlText w:val="%1."/>
-      <w:lvlJc w:val="left"/>
-      <w:pPr>
-        <w:ind w:left="720" w:hanging="360"/>
-      </w:pPr>
-    </w:lvl>
-    <w:lvl w:ilvl="1">
-      <w:start w:val="1"/>
-      <w:numFmt w:val="lowerLetter"/>
-      <w:lvlText w:val="%2."/>
-      <w:lvlJc w:val="left"/>
-      <w:pPr>
-        <w:ind w:left="1440" w:hanging="360"/>
-      </w:pPr>
-    </w:lvl>
-    <w:lvl w:ilvl="2">
-      <w:start w:val="1"/>
-      <w:numFmt w:val="lowerRoman"/>
-      <w:lvlText w:val="%3."/>
-      <w:lvlJc w:val="right"/>
-      <w:pPr>
-        <w:ind w:left="2160" w:hanging="180"/>
-      </w:pPr>
-    </w:lvl>
-    <w:lvl w:ilvl="3">
-      <w:start w:val="1"/>
-      <w:numFmt w:val="decimal"/>
-      <w:lvlText w:val="%4."/>
-      <w:lvlJc w:val="left"/>
-      <w:pPr>
-        <w:ind w:left="2880" w:hanging="360"/>
-      </w:pPr>
-    </w:lvl>
-    <w:lvl w:ilvl="4">
-      <w:start w:val="1"/>
-      <w:numFmt w:val="lowerLetter"/>
-      <w:lvlText w:val="%5."/>
-      <w:lvlJc w:val="left"/>
-      <w:pPr>
-        <w:ind w:left="3600" w:hanging="360"/>
-      </w:pPr>
-    </w:lvl>
-    <w:lvl w:ilvl="5">
-      <w:start w:val="1"/>
-      <w:numFmt w:val="lowerRoman"/>
-      <w:lvlText w:val="%6."/>
-      <w:lvlJc w:val="right"/>
-      <w:pPr>
-        <w:ind w:left="4320" w:hanging="180"/>
-      </w:pPr>
-    </w:lvl>
-    <w:lvl w:ilvl="6">
-      <w:start w:val="1"/>
-      <w:numFmt w:val="decimal"/>
-      <w:lvlText w:val="%7."/>
-      <w:lvlJc w:val="left"/>
-      <w:pPr>
-        <w:ind w:left="5040" w:hanging="360"/>
-      </w:pPr>
-    </w:lvl>
-    <w:lvl w:ilvl="7">
-      <w:start w:val="1"/>
-      <w:numFmt w:val="lowerLetter"/>
-      <w:lvlText w:val="%8."/>
-      <w:lvlJc w:val="left"/>
-      <w:pPr>
-        <w:ind w:left="5760" w:hanging="360"/>
-      </w:pPr>
-    </w:lvl>
-    <w:lvl w:ilvl="8">
-      <w:start w:val="1"/>
-      <w:numFmt w:val="lowerRoman"/>
-      <w:lvlText w:val="%9."/>
-      <w:lvlJc w:val="right"/>
-      <w:pPr>
-        <w:ind w:left="6480" w:hanging="180"/>
-      </w:pPr>
-    </w:lvl>
-  </w:abstractNum>
-  <w:abstractNum w:abstractNumId="4">
-    <w:lvl w:ilvl="0">
-      <w:start w:val="1"/>
-      <w:numFmt w:val="decimal"/>
-      <w:lvlText w:val="%1."/>
-      <w:lvlJc w:val="left"/>
-      <w:pPr>
-        <w:ind w:left="720" w:hanging="360"/>
-      </w:pPr>
-    </w:lvl>
-    <w:lvl w:ilvl="1">
-      <w:start w:val="1"/>
-      <w:numFmt w:val="lowerLetter"/>
-      <w:lvlText w:val="%2."/>
-      <w:lvlJc w:val="left"/>
-      <w:pPr>
-        <w:ind w:left="1440" w:hanging="360"/>
-      </w:pPr>
-    </w:lvl>
-    <w:lvl w:ilvl="2">
-      <w:start w:val="1"/>
-      <w:numFmt w:val="lowerRoman"/>
-      <w:lvlText w:val="%3."/>
-      <w:lvlJc w:val="right"/>
-      <w:pPr>
-        <w:ind w:left="2160" w:hanging="180"/>
-      </w:pPr>
-    </w:lvl>
-    <w:lvl w:ilvl="3">
-      <w:start w:val="1"/>
-      <w:numFmt w:val="decimal"/>
-      <w:lvlText w:val="%4."/>
-      <w:lvlJc w:val="left"/>
-      <w:pPr>
-        <w:ind w:left="2880" w:hanging="360"/>
-      </w:pPr>
-    </w:lvl>
-    <w:lvl w:ilvl="4">
-      <w:start w:val="1"/>
-      <w:numFmt w:val="lowerLetter"/>
-      <w:lvlText w:val="%5."/>
-      <w:lvlJc w:val="left"/>
-      <w:pPr>
-        <w:ind w:left="3600" w:hanging="360"/>
-      </w:pPr>
-    </w:lvl>
-    <w:lvl w:ilvl="5">
-      <w:start w:val="1"/>
-      <w:numFmt w:val="lowerRoman"/>
-      <w:lvlText w:val="%6."/>
-      <w:lvlJc w:val="right"/>
-      <w:pPr>
-        <w:ind w:left="4320" w:hanging="180"/>
-      </w:pPr>
-    </w:lvl>
-    <w:lvl w:ilvl="6">
-      <w:start w:val="1"/>
-      <w:numFmt w:val="decimal"/>
-      <w:lvlText w:val="%7."/>
-      <w:lvlJc w:val="left"/>
-      <w:pPr>
-        <w:ind w:left="5040" w:hanging="360"/>
-      </w:pPr>
-    </w:lvl>
-    <w:lvl w:ilvl="7">
-      <w:start w:val="1"/>
-      <w:numFmt w:val="lowerLetter"/>
-      <w:lvlText w:val="%8."/>
-      <w:lvlJc w:val="left"/>
-      <w:pPr>
-        <w:ind w:left="5760" w:hanging="360"/>
-      </w:pPr>
-    </w:lvl>
-    <w:lvl w:ilvl="8">
-      <w:start w:val="1"/>
-      <w:numFmt w:val="lowerRoman"/>
-      <w:lvlText w:val="%9."/>
-      <w:lvlJc w:val="right"/>
-      <w:pPr>
-        <w:ind w:left="6480" w:hanging="180"/>
-      </w:pPr>
-    </w:lvl>
-  </w:abstractNum>
-  <w:abstractNum w:abstractNumId="5">
-    <w:lvl w:ilvl="0">
-      <w:start w:val="1"/>
-      <w:numFmt w:val="decimal"/>
-      <w:lvlText w:val="%1."/>
-      <w:lvlJc w:val="left"/>
-      <w:pPr>
-        <w:ind w:left="720" w:hanging="360"/>
-      </w:pPr>
-    </w:lvl>
-    <w:lvl w:ilvl="1">
-      <w:start w:val="1"/>
-      <w:numFmt w:val="lowerLetter"/>
-      <w:lvlText w:val="%2."/>
-      <w:lvlJc w:val="left"/>
-      <w:pPr>
-        <w:ind w:left="1440" w:hanging="360"/>
-      </w:pPr>
-    </w:lvl>
-    <w:lvl w:ilvl="2">
-      <w:start w:val="1"/>
-      <w:numFmt w:val="lowerRoman"/>
-      <w:lvlText w:val="%3."/>
-      <w:lvlJc w:val="right"/>
-      <w:pPr>
-        <w:ind w:left="2160" w:hanging="180"/>
-      </w:pPr>
-    </w:lvl>
-    <w:lvl w:ilvl="3">
-      <w:start w:val="1"/>
-      <w:numFmt w:val="decimal"/>
-      <w:lvlText w:val="%4."/>
-      <w:lvlJc w:val="left"/>
-      <w:pPr>
-        <w:ind w:left="2880" w:hanging="360"/>
-      </w:pPr>
-    </w:lvl>
-    <w:lvl w:ilvl="4">
-      <w:start w:val="1"/>
-      <w:numFmt w:val="lowerLetter"/>
-      <w:lvlText w:val="%5."/>
-      <w:lvlJc w:val="left"/>
-      <w:pPr>
-        <w:ind w:left="3600" w:hanging="360"/>
-      </w:pPr>
-    </w:lvl>
-    <w:lvl w:ilvl="5">
-      <w:start w:val="1"/>
-      <w:numFmt w:val="lowerRoman"/>
-      <w:lvlText w:val="%6."/>
-      <w:lvlJc w:val="right"/>
-      <w:pPr>
-        <w:ind w:left="4320" w:hanging="180"/>
-      </w:pPr>
-    </w:lvl>
-    <w:lvl w:ilvl="6">
-      <w:start w:val="1"/>
-      <w:numFmt w:val="decimal"/>
-      <w:lvlText w:val="%7."/>
-      <w:lvlJc w:val="left"/>
-      <w:pPr>
-        <w:ind w:left="5040" w:hanging="360"/>
-      </w:pPr>
-    </w:lvl>
-    <w:lvl w:ilvl="7">
-      <w:start w:val="1"/>
-      <w:numFmt w:val="lowerLetter"/>
-      <w:lvlText w:val="%8."/>
-      <w:lvlJc w:val="left"/>
-      <w:pPr>
-        <w:ind w:left="5760" w:hanging="360"/>
-      </w:pPr>
-    </w:lvl>
-    <w:lvl w:ilvl="8">
-      <w:start w:val="1"/>
-      <w:numFmt w:val="lowerRoman"/>
-      <w:lvlText w:val="%9."/>
-      <w:lvlJc w:val="right"/>
-      <w:pPr>
-        <w:ind w:left="6480" w:hanging="180"/>
-      </w:pPr>
-    </w:lvl>
-  </w:abstractNum>
-  <w:abstractNum w:abstractNumId="6">
+  <w:abstractNum w:abstractNumId="1" w15:restartNumberingAfterBreak="0">
+    <w:nsid w:val="24B84E45"/>
+    <w:multiLevelType w:val="multilevel"/>
+    <w:tmpl w:val="E4A8A16C"/>
     <w:lvl w:ilvl="0">
       <w:start w:val="1"/>
       <w:numFmt w:val="none"/>
@@ -1410,53 +920,395 @@
       </w:pPr>
     </w:lvl>
   </w:abstractNum>
-  <w:num w:numId="1">
-    <w:abstractNumId w:val="1"/>
-  </w:num>
-  <w:num w:numId="2">
+  <w:abstractNum w:abstractNumId="2" w15:restartNumberingAfterBreak="0">
+    <w:nsid w:val="275D5C89"/>
+    <w:multiLevelType w:val="multilevel"/>
+    <w:tmpl w:val="9C1C7454"/>
+    <w:lvl w:ilvl="0">
+      <w:start w:val="1"/>
+      <w:numFmt w:val="decimal"/>
+      <w:lvlText w:val="%1."/>
+      <w:lvlJc w:val="left"/>
+      <w:pPr>
+        <w:ind w:left="720" w:hanging="360"/>
+      </w:pPr>
+    </w:lvl>
+    <w:lvl w:ilvl="1">
+      <w:start w:val="1"/>
+      <w:numFmt w:val="lowerLetter"/>
+      <w:lvlText w:val="%2."/>
+      <w:lvlJc w:val="left"/>
+      <w:pPr>
+        <w:ind w:left="1440" w:hanging="360"/>
+      </w:pPr>
+    </w:lvl>
+    <w:lvl w:ilvl="2">
+      <w:start w:val="1"/>
+      <w:numFmt w:val="lowerRoman"/>
+      <w:lvlText w:val="%3."/>
+      <w:lvlJc w:val="right"/>
+      <w:pPr>
+        <w:ind w:left="2160" w:hanging="180"/>
+      </w:pPr>
+    </w:lvl>
+    <w:lvl w:ilvl="3">
+      <w:start w:val="1"/>
+      <w:numFmt w:val="decimal"/>
+      <w:lvlText w:val="%4."/>
+      <w:lvlJc w:val="left"/>
+      <w:pPr>
+        <w:ind w:left="2880" w:hanging="360"/>
+      </w:pPr>
+    </w:lvl>
+    <w:lvl w:ilvl="4">
+      <w:start w:val="1"/>
+      <w:numFmt w:val="lowerLetter"/>
+      <w:lvlText w:val="%5."/>
+      <w:lvlJc w:val="left"/>
+      <w:pPr>
+        <w:ind w:left="3600" w:hanging="360"/>
+      </w:pPr>
+    </w:lvl>
+    <w:lvl w:ilvl="5">
+      <w:start w:val="1"/>
+      <w:numFmt w:val="lowerRoman"/>
+      <w:lvlText w:val="%6."/>
+      <w:lvlJc w:val="right"/>
+      <w:pPr>
+        <w:ind w:left="4320" w:hanging="180"/>
+      </w:pPr>
+    </w:lvl>
+    <w:lvl w:ilvl="6">
+      <w:start w:val="1"/>
+      <w:numFmt w:val="decimal"/>
+      <w:lvlText w:val="%7."/>
+      <w:lvlJc w:val="left"/>
+      <w:pPr>
+        <w:ind w:left="5040" w:hanging="360"/>
+      </w:pPr>
+    </w:lvl>
+    <w:lvl w:ilvl="7">
+      <w:start w:val="1"/>
+      <w:numFmt w:val="lowerLetter"/>
+      <w:lvlText w:val="%8."/>
+      <w:lvlJc w:val="left"/>
+      <w:pPr>
+        <w:ind w:left="5760" w:hanging="360"/>
+      </w:pPr>
+    </w:lvl>
+    <w:lvl w:ilvl="8">
+      <w:start w:val="1"/>
+      <w:numFmt w:val="lowerRoman"/>
+      <w:lvlText w:val="%9."/>
+      <w:lvlJc w:val="right"/>
+      <w:pPr>
+        <w:ind w:left="6480" w:hanging="180"/>
+      </w:pPr>
+    </w:lvl>
+  </w:abstractNum>
+  <w:abstractNum w:abstractNumId="3" w15:restartNumberingAfterBreak="0">
+    <w:nsid w:val="4BC620B7"/>
+    <w:multiLevelType w:val="multilevel"/>
+    <w:tmpl w:val="638EC660"/>
+    <w:lvl w:ilvl="0">
+      <w:start w:val="1"/>
+      <w:numFmt w:val="decimal"/>
+      <w:lvlText w:val="%1."/>
+      <w:lvlJc w:val="left"/>
+      <w:pPr>
+        <w:ind w:left="720" w:hanging="360"/>
+      </w:pPr>
+    </w:lvl>
+    <w:lvl w:ilvl="1">
+      <w:start w:val="1"/>
+      <w:numFmt w:val="lowerLetter"/>
+      <w:lvlText w:val="%2."/>
+      <w:lvlJc w:val="left"/>
+      <w:pPr>
+        <w:ind w:left="1440" w:hanging="360"/>
+      </w:pPr>
+    </w:lvl>
+    <w:lvl w:ilvl="2">
+      <w:start w:val="1"/>
+      <w:numFmt w:val="lowerRoman"/>
+      <w:lvlText w:val="%3."/>
+      <w:lvlJc w:val="right"/>
+      <w:pPr>
+        <w:ind w:left="2160" w:hanging="180"/>
+      </w:pPr>
+    </w:lvl>
+    <w:lvl w:ilvl="3">
+      <w:start w:val="1"/>
+      <w:numFmt w:val="decimal"/>
+      <w:lvlText w:val="%4."/>
+      <w:lvlJc w:val="left"/>
+      <w:pPr>
+        <w:ind w:left="2880" w:hanging="360"/>
+      </w:pPr>
+    </w:lvl>
+    <w:lvl w:ilvl="4">
+      <w:start w:val="1"/>
+      <w:numFmt w:val="lowerLetter"/>
+      <w:lvlText w:val="%5."/>
+      <w:lvlJc w:val="left"/>
+      <w:pPr>
+        <w:ind w:left="3600" w:hanging="360"/>
+      </w:pPr>
+    </w:lvl>
+    <w:lvl w:ilvl="5">
+      <w:start w:val="1"/>
+      <w:numFmt w:val="lowerRoman"/>
+      <w:lvlText w:val="%6."/>
+      <w:lvlJc w:val="right"/>
+      <w:pPr>
+        <w:ind w:left="4320" w:hanging="180"/>
+      </w:pPr>
+    </w:lvl>
+    <w:lvl w:ilvl="6">
+      <w:start w:val="1"/>
+      <w:numFmt w:val="decimal"/>
+      <w:lvlText w:val="%7."/>
+      <w:lvlJc w:val="left"/>
+      <w:pPr>
+        <w:ind w:left="5040" w:hanging="360"/>
+      </w:pPr>
+    </w:lvl>
+    <w:lvl w:ilvl="7">
+      <w:start w:val="1"/>
+      <w:numFmt w:val="lowerLetter"/>
+      <w:lvlText w:val="%8."/>
+      <w:lvlJc w:val="left"/>
+      <w:pPr>
+        <w:ind w:left="5760" w:hanging="360"/>
+      </w:pPr>
+    </w:lvl>
+    <w:lvl w:ilvl="8">
+      <w:start w:val="1"/>
+      <w:numFmt w:val="lowerRoman"/>
+      <w:lvlText w:val="%9."/>
+      <w:lvlJc w:val="right"/>
+      <w:pPr>
+        <w:ind w:left="6480" w:hanging="180"/>
+      </w:pPr>
+    </w:lvl>
+  </w:abstractNum>
+  <w:abstractNum w:abstractNumId="4" w15:restartNumberingAfterBreak="0">
+    <w:nsid w:val="62D72D6E"/>
+    <w:multiLevelType w:val="multilevel"/>
+    <w:tmpl w:val="31C00BC8"/>
+    <w:lvl w:ilvl="0">
+      <w:start w:val="1"/>
+      <w:numFmt w:val="decimal"/>
+      <w:lvlText w:val="%1."/>
+      <w:lvlJc w:val="left"/>
+      <w:pPr>
+        <w:ind w:left="720" w:hanging="360"/>
+      </w:pPr>
+    </w:lvl>
+    <w:lvl w:ilvl="1">
+      <w:start w:val="1"/>
+      <w:numFmt w:val="lowerLetter"/>
+      <w:lvlText w:val="%2."/>
+      <w:lvlJc w:val="left"/>
+      <w:pPr>
+        <w:ind w:left="1440" w:hanging="360"/>
+      </w:pPr>
+    </w:lvl>
+    <w:lvl w:ilvl="2">
+      <w:start w:val="1"/>
+      <w:numFmt w:val="lowerRoman"/>
+      <w:lvlText w:val="%3."/>
+      <w:lvlJc w:val="right"/>
+      <w:pPr>
+        <w:ind w:left="2160" w:hanging="180"/>
+      </w:pPr>
+    </w:lvl>
+    <w:lvl w:ilvl="3">
+      <w:start w:val="1"/>
+      <w:numFmt w:val="decimal"/>
+      <w:lvlText w:val="%4."/>
+      <w:lvlJc w:val="left"/>
+      <w:pPr>
+        <w:ind w:left="2880" w:hanging="360"/>
+      </w:pPr>
+    </w:lvl>
+    <w:lvl w:ilvl="4">
+      <w:start w:val="1"/>
+      <w:numFmt w:val="lowerLetter"/>
+      <w:lvlText w:val="%5."/>
+      <w:lvlJc w:val="left"/>
+      <w:pPr>
+        <w:ind w:left="3600" w:hanging="360"/>
+      </w:pPr>
+    </w:lvl>
+    <w:lvl w:ilvl="5">
+      <w:start w:val="1"/>
+      <w:numFmt w:val="lowerRoman"/>
+      <w:lvlText w:val="%6."/>
+      <w:lvlJc w:val="right"/>
+      <w:pPr>
+        <w:ind w:left="4320" w:hanging="180"/>
+      </w:pPr>
+    </w:lvl>
+    <w:lvl w:ilvl="6">
+      <w:start w:val="1"/>
+      <w:numFmt w:val="decimal"/>
+      <w:lvlText w:val="%7."/>
+      <w:lvlJc w:val="left"/>
+      <w:pPr>
+        <w:ind w:left="5040" w:hanging="360"/>
+      </w:pPr>
+    </w:lvl>
+    <w:lvl w:ilvl="7">
+      <w:start w:val="1"/>
+      <w:numFmt w:val="lowerLetter"/>
+      <w:lvlText w:val="%8."/>
+      <w:lvlJc w:val="left"/>
+      <w:pPr>
+        <w:ind w:left="5760" w:hanging="360"/>
+      </w:pPr>
+    </w:lvl>
+    <w:lvl w:ilvl="8">
+      <w:start w:val="1"/>
+      <w:numFmt w:val="lowerRoman"/>
+      <w:lvlText w:val="%9."/>
+      <w:lvlJc w:val="right"/>
+      <w:pPr>
+        <w:ind w:left="6480" w:hanging="180"/>
+      </w:pPr>
+    </w:lvl>
+  </w:abstractNum>
+  <w:abstractNum w:abstractNumId="5" w15:restartNumberingAfterBreak="0">
+    <w:nsid w:val="7B012417"/>
+    <w:multiLevelType w:val="multilevel"/>
+    <w:tmpl w:val="9810473E"/>
+    <w:lvl w:ilvl="0">
+      <w:start w:val="1"/>
+      <w:numFmt w:val="decimal"/>
+      <w:lvlText w:val="%1."/>
+      <w:lvlJc w:val="left"/>
+      <w:pPr>
+        <w:ind w:left="720" w:hanging="360"/>
+      </w:pPr>
+    </w:lvl>
+    <w:lvl w:ilvl="1">
+      <w:start w:val="1"/>
+      <w:numFmt w:val="lowerLetter"/>
+      <w:lvlText w:val="%2."/>
+      <w:lvlJc w:val="left"/>
+      <w:pPr>
+        <w:ind w:left="1440" w:hanging="360"/>
+      </w:pPr>
+    </w:lvl>
+    <w:lvl w:ilvl="2">
+      <w:start w:val="1"/>
+      <w:numFmt w:val="lowerRoman"/>
+      <w:lvlText w:val="%3."/>
+      <w:lvlJc w:val="right"/>
+      <w:pPr>
+        <w:ind w:left="2160" w:hanging="180"/>
+      </w:pPr>
+    </w:lvl>
+    <w:lvl w:ilvl="3">
+      <w:start w:val="1"/>
+      <w:numFmt w:val="decimal"/>
+      <w:lvlText w:val="%4."/>
+      <w:lvlJc w:val="left"/>
+      <w:pPr>
+        <w:ind w:left="2880" w:hanging="360"/>
+      </w:pPr>
+    </w:lvl>
+    <w:lvl w:ilvl="4">
+      <w:start w:val="1"/>
+      <w:numFmt w:val="lowerLetter"/>
+      <w:lvlText w:val="%5."/>
+      <w:lvlJc w:val="left"/>
+      <w:pPr>
+        <w:ind w:left="3600" w:hanging="360"/>
+      </w:pPr>
+    </w:lvl>
+    <w:lvl w:ilvl="5">
+      <w:start w:val="1"/>
+      <w:numFmt w:val="lowerRoman"/>
+      <w:lvlText w:val="%6."/>
+      <w:lvlJc w:val="right"/>
+      <w:pPr>
+        <w:ind w:left="4320" w:hanging="180"/>
+      </w:pPr>
+    </w:lvl>
+    <w:lvl w:ilvl="6">
+      <w:start w:val="1"/>
+      <w:numFmt w:val="decimal"/>
+      <w:lvlText w:val="%7."/>
+      <w:lvlJc w:val="left"/>
+      <w:pPr>
+        <w:ind w:left="5040" w:hanging="360"/>
+      </w:pPr>
+    </w:lvl>
+    <w:lvl w:ilvl="7">
+      <w:start w:val="1"/>
+      <w:numFmt w:val="lowerLetter"/>
+      <w:lvlText w:val="%8."/>
+      <w:lvlJc w:val="left"/>
+      <w:pPr>
+        <w:ind w:left="5760" w:hanging="360"/>
+      </w:pPr>
+    </w:lvl>
+    <w:lvl w:ilvl="8">
+      <w:start w:val="1"/>
+      <w:numFmt w:val="lowerRoman"/>
+      <w:lvlText w:val="%9."/>
+      <w:lvlJc w:val="right"/>
+      <w:pPr>
+        <w:ind w:left="6480" w:hanging="180"/>
+      </w:pPr>
+    </w:lvl>
+  </w:abstractNum>
+  <w:num w:numId="1" w16cid:durableId="479461459">
     <w:abstractNumId w:val="2"/>
   </w:num>
-  <w:num w:numId="3">
+  <w:num w:numId="2" w16cid:durableId="1540823125">
     <w:abstractNumId w:val="3"/>
   </w:num>
-  <w:num w:numId="4">
+  <w:num w:numId="3" w16cid:durableId="1090586834">
     <w:abstractNumId w:val="4"/>
   </w:num>
-  <w:num w:numId="5">
+  <w:num w:numId="4" w16cid:durableId="1325740824">
+    <w:abstractNumId w:val="0"/>
+  </w:num>
+  <w:num w:numId="5" w16cid:durableId="1679456681">
     <w:abstractNumId w:val="5"/>
   </w:num>
-  <w:num w:numId="6">
-    <w:abstractNumId w:val="6"/>
+  <w:num w:numId="6" w16cid:durableId="1215235508">
+    <w:abstractNumId w:val="1"/>
   </w:num>
 </w:numbering>
 </file>
 
 <file path=word/styles.xml><?xml version="1.0" encoding="utf-8"?>
-<w:styles xmlns:wp14="http://schemas.microsoft.com/office/word/2010/wordprocessingDrawing" xmlns:w="http://schemas.openxmlformats.org/wordprocessingml/2006/main" xmlns:w14="http://schemas.microsoft.com/office/word/2010/wordml" xmlns:mc="http://schemas.openxmlformats.org/markup-compatibility/2006" mc:Ignorable="w14 wp14">
+<w:styles xmlns:mc="http://schemas.openxmlformats.org/markup-compatibility/2006" xmlns:r="http://schemas.openxmlformats.org/officeDocument/2006/relationships" xmlns:w="http://schemas.openxmlformats.org/wordprocessingml/2006/main" xmlns:w14="http://schemas.microsoft.com/office/word/2010/wordml" xmlns:w15="http://schemas.microsoft.com/office/word/2012/wordml" xmlns:w16cex="http://schemas.microsoft.com/office/word/2018/wordml/cex" xmlns:w16cid="http://schemas.microsoft.com/office/word/2016/wordml/cid" xmlns:w16="http://schemas.microsoft.com/office/word/2018/wordml" xmlns:w16sdtdh="http://schemas.microsoft.com/office/word/2020/wordml/sdtdatahash" xmlns:w16se="http://schemas.microsoft.com/office/word/2015/wordml/symex" mc:Ignorable="w14 w15 w16se w16cid w16 w16cex w16sdtdh">
   <w:docDefaults>
     <w:rPrDefault>
       <w:rPr>
-        <w:rFonts w:ascii="Calibri" w:hAnsi="Calibri" w:eastAsia="Calibri" w:cs="" w:asciiTheme="minorHAnsi" w:hAnsiTheme="minorHAnsi" w:eastAsiaTheme="minorHAnsi" w:cstheme="minorBidi"/>
+        <w:rFonts w:asciiTheme="minorHAnsi" w:eastAsiaTheme="minorHAnsi" w:hAnsiTheme="minorHAnsi" w:cstheme="minorBidi"/>
         <w:sz w:val="22"/>
         <w:szCs w:val="22"/>
         <w:lang w:val="en-US" w:eastAsia="en-US" w:bidi="ar-SA"/>
       </w:rPr>
     </w:rPrDefault>
-    <w:pPrDefault>
-      <w:pPr/>
-    </w:pPrDefault>
+    <w:pPrDefault/>
   </w:docDefaults>
-  <w:latentStyles w:defLockedState="0" w:defUIPriority="99" w:defSemiHidden="0" w:defUnhideWhenUsed="0" w:defQFormat="0" w:count="371">
+  <w:latentStyles w:defLockedState="0" w:defUIPriority="99" w:defSemiHidden="0" w:defUnhideWhenUsed="0" w:defQFormat="0" w:count="376">
     <w:lsdException w:name="Normal" w:uiPriority="0" w:qFormat="1"/>
     <w:lsdException w:name="heading 1" w:uiPriority="9" w:qFormat="1"/>
-    <w:lsdException w:name="heading 2" w:uiPriority="9" w:semiHidden="1" w:unhideWhenUsed="1" w:qFormat="1"/>
-    <w:lsdException w:name="heading 3" w:uiPriority="9" w:semiHidden="1" w:unhideWhenUsed="1" w:qFormat="1"/>
-    <w:lsdException w:name="heading 4" w:uiPriority="9" w:semiHidden="1" w:unhideWhenUsed="1" w:qFormat="1"/>
-    <w:lsdException w:name="heading 5" w:uiPriority="9" w:semiHidden="1" w:unhideWhenUsed="1" w:qFormat="1"/>
-    <w:lsdException w:name="heading 6" w:uiPriority="9" w:semiHidden="1" w:unhideWhenUsed="1" w:qFormat="1"/>
-    <w:lsdException w:name="heading 7" w:uiPriority="9" w:semiHidden="1" w:unhideWhenUsed="1" w:qFormat="1"/>
-    <w:lsdException w:name="heading 8" w:uiPriority="9" w:semiHidden="1" w:unhideWhenUsed="1" w:qFormat="1"/>
-    <w:lsdException w:name="heading 9" w:uiPriority="9" w:semiHidden="1" w:unhideWhenUsed="1" w:qFormat="1"/>
+    <w:lsdException w:name="heading 2" w:semiHidden="1" w:uiPriority="9" w:unhideWhenUsed="1" w:qFormat="1"/>
+    <w:lsdException w:name="heading 3" w:semiHidden="1" w:uiPriority="9" w:unhideWhenUsed="1" w:qFormat="1"/>
+    <w:lsdException w:name="heading 4" w:semiHidden="1" w:uiPriority="9" w:unhideWhenUsed="1" w:qFormat="1"/>
+    <w:lsdException w:name="heading 5" w:semiHidden="1" w:uiPriority="9" w:unhideWhenUsed="1" w:qFormat="1"/>
+    <w:lsdException w:name="heading 6" w:semiHidden="1" w:uiPriority="9" w:unhideWhenUsed="1" w:qFormat="1"/>
+    <w:lsdException w:name="heading 7" w:semiHidden="1" w:uiPriority="9" w:unhideWhenUsed="1" w:qFormat="1"/>
+    <w:lsdException w:name="heading 8" w:semiHidden="1" w:uiPriority="9" w:unhideWhenUsed="1" w:qFormat="1"/>
+    <w:lsdException w:name="heading 9" w:semiHidden="1" w:uiPriority="9" w:unhideWhenUsed="1" w:qFormat="1"/>
     <w:lsdException w:name="index 1" w:semiHidden="1" w:unhideWhenUsed="1"/>
     <w:lsdException w:name="index 2" w:semiHidden="1" w:unhideWhenUsed="1"/>
     <w:lsdException w:name="index 3" w:semiHidden="1" w:unhideWhenUsed="1"/>
@@ -1466,22 +1318,22 @@
     <w:lsdException w:name="index 7" w:semiHidden="1" w:unhideWhenUsed="1"/>
     <w:lsdException w:name="index 8" w:semiHidden="1" w:unhideWhenUsed="1"/>
     <w:lsdException w:name="index 9" w:semiHidden="1" w:unhideWhenUsed="1"/>
-    <w:lsdException w:name="toc 1" w:uiPriority="39" w:semiHidden="1" w:unhideWhenUsed="1"/>
-    <w:lsdException w:name="toc 2" w:uiPriority="39" w:semiHidden="1" w:unhideWhenUsed="1"/>
-    <w:lsdException w:name="toc 3" w:uiPriority="39" w:semiHidden="1" w:unhideWhenUsed="1"/>
-    <w:lsdException w:name="toc 4" w:uiPriority="39" w:semiHidden="1" w:unhideWhenUsed="1"/>
-    <w:lsdException w:name="toc 5" w:uiPriority="39" w:semiHidden="1" w:unhideWhenUsed="1"/>
-    <w:lsdException w:name="toc 6" w:uiPriority="39" w:semiHidden="1" w:unhideWhenUsed="1"/>
-    <w:lsdException w:name="toc 7" w:uiPriority="39" w:semiHidden="1" w:unhideWhenUsed="1"/>
-    <w:lsdException w:name="toc 8" w:uiPriority="39" w:semiHidden="1" w:unhideWhenUsed="1"/>
-    <w:lsdException w:name="toc 9" w:uiPriority="39" w:semiHidden="1" w:unhideWhenUsed="1"/>
+    <w:lsdException w:name="toc 1" w:semiHidden="1" w:uiPriority="39" w:unhideWhenUsed="1"/>
+    <w:lsdException w:name="toc 2" w:semiHidden="1" w:uiPriority="39" w:unhideWhenUsed="1"/>
+    <w:lsdException w:name="toc 3" w:semiHidden="1" w:uiPriority="39" w:unhideWhenUsed="1"/>
+    <w:lsdException w:name="toc 4" w:semiHidden="1" w:uiPriority="39" w:unhideWhenUsed="1"/>
+    <w:lsdException w:name="toc 5" w:semiHidden="1" w:uiPriority="39" w:unhideWhenUsed="1"/>
+    <w:lsdException w:name="toc 6" w:semiHidden="1" w:uiPriority="39" w:unhideWhenUsed="1"/>
+    <w:lsdException w:name="toc 7" w:semiHidden="1" w:uiPriority="39" w:unhideWhenUsed="1"/>
+    <w:lsdException w:name="toc 8" w:semiHidden="1" w:uiPriority="39" w:unhideWhenUsed="1"/>
+    <w:lsdException w:name="toc 9" w:semiHidden="1" w:uiPriority="39" w:unhideWhenUsed="1"/>
     <w:lsdException w:name="Normal Indent" w:semiHidden="1" w:unhideWhenUsed="1"/>
     <w:lsdException w:name="footnote text" w:semiHidden="1" w:unhideWhenUsed="1"/>
     <w:lsdException w:name="annotation text" w:semiHidden="1" w:unhideWhenUsed="1"/>
     <w:lsdException w:name="header" w:semiHidden="1" w:unhideWhenUsed="1"/>
     <w:lsdException w:name="footer" w:semiHidden="1" w:unhideWhenUsed="1"/>
     <w:lsdException w:name="index heading" w:semiHidden="1" w:unhideWhenUsed="1"/>
-    <w:lsdException w:name="caption" w:uiPriority="35" w:semiHidden="1" w:unhideWhenUsed="1" w:qFormat="1"/>
+    <w:lsdException w:name="caption" w:semiHidden="1" w:uiPriority="35" w:unhideWhenUsed="1" w:qFormat="1"/>
     <w:lsdException w:name="table of figures" w:semiHidden="1" w:unhideWhenUsed="1"/>
     <w:lsdException w:name="envelope address" w:semiHidden="1" w:unhideWhenUsed="1"/>
     <w:lsdException w:name="envelope return" w:semiHidden="1" w:unhideWhenUsed="1"/>
@@ -1512,7 +1364,7 @@
     <w:lsdException w:name="Title" w:uiPriority="10" w:qFormat="1"/>
     <w:lsdException w:name="Closing" w:semiHidden="1" w:unhideWhenUsed="1"/>
     <w:lsdException w:name="Signature" w:semiHidden="1" w:unhideWhenUsed="1"/>
-    <w:lsdException w:name="Default Paragraph Font" w:uiPriority="1" w:semiHidden="1" w:unhideWhenUsed="1"/>
+    <w:lsdException w:name="Default Paragraph Font" w:semiHidden="1" w:uiPriority="1" w:unhideWhenUsed="1"/>
     <w:lsdException w:name="Body Text" w:semiHidden="1" w:unhideWhenUsed="1"/>
     <w:lsdException w:name="Body Text Indent" w:semiHidden="1" w:unhideWhenUsed="1"/>
     <w:lsdException w:name="List Continue" w:semiHidden="1" w:unhideWhenUsed="1"/>
@@ -1552,7 +1404,6 @@
     <w:lsdException w:name="HTML Sample" w:semiHidden="1" w:unhideWhenUsed="1"/>
     <w:lsdException w:name="HTML Typewriter" w:semiHidden="1" w:unhideWhenUsed="1"/>
     <w:lsdException w:name="HTML Variable" w:semiHidden="1" w:unhideWhenUsed="1"/>
-    <w:lsdException w:name="Normal Table" w:semiHidden="1" w:unhideWhenUsed="1"/>
     <w:lsdException w:name="annotation subject" w:semiHidden="1" w:unhideWhenUsed="1"/>
     <w:lsdException w:name="No List" w:semiHidden="1" w:unhideWhenUsed="1"/>
     <w:lsdException w:name="Outline List 1" w:semiHidden="1" w:unhideWhenUsed="1"/>
@@ -1595,11 +1446,8 @@
     <w:lsdException w:name="Table Contemporary" w:semiHidden="1" w:unhideWhenUsed="1"/>
     <w:lsdException w:name="Table Elegant" w:semiHidden="1" w:unhideWhenUsed="1"/>
     <w:lsdException w:name="Table Professional" w:semiHidden="1" w:unhideWhenUsed="1"/>
-    <w:lsdException w:name="Table Subtle 1" w:semiHidden="1" w:unhideWhenUsed="1"/>
     <w:lsdException w:name="Table Subtle 2" w:semiHidden="1" w:unhideWhenUsed="1"/>
     <w:lsdException w:name="Table Web 1" w:semiHidden="1" w:unhideWhenUsed="1"/>
-    <w:lsdException w:name="Table Web 2" w:semiHidden="1" w:unhideWhenUsed="1"/>
-    <w:lsdException w:name="Table Web 3" w:semiHidden="1" w:unhideWhenUsed="1"/>
     <w:lsdException w:name="Balloon Text" w:semiHidden="1" w:unhideWhenUsed="1"/>
     <w:lsdException w:name="Table Grid" w:uiPriority="59"/>
     <w:lsdException w:name="Table Theme" w:semiHidden="1" w:unhideWhenUsed="1"/>
@@ -1712,8 +1560,8 @@
     <w:lsdException w:name="Subtle Reference" w:uiPriority="31" w:qFormat="1"/>
     <w:lsdException w:name="Intense Reference" w:uiPriority="32" w:qFormat="1"/>
     <w:lsdException w:name="Book Title" w:uiPriority="33" w:qFormat="1"/>
-    <w:lsdException w:name="Bibliography" w:uiPriority="37" w:semiHidden="1" w:unhideWhenUsed="1"/>
-    <w:lsdException w:name="TOC Heading" w:uiPriority="39" w:semiHidden="1" w:unhideWhenUsed="1" w:qFormat="1"/>
+    <w:lsdException w:name="Bibliography" w:semiHidden="1" w:uiPriority="37" w:unhideWhenUsed="1"/>
+    <w:lsdException w:name="TOC Heading" w:semiHidden="1" w:uiPriority="39" w:unhideWhenUsed="1" w:qFormat="1"/>
     <w:lsdException w:name="Plain Table 1" w:uiPriority="41"/>
     <w:lsdException w:name="Plain Table 2" w:uiPriority="42"/>
     <w:lsdException w:name="Plain Table 3" w:uiPriority="43"/>
@@ -1818,23 +1666,18 @@
     <w:lsdException w:name="List Table 5 Dark Accent 6" w:uiPriority="50"/>
     <w:lsdException w:name="List Table 6 Colorful Accent 6" w:uiPriority="51"/>
     <w:lsdException w:name="List Table 7 Colorful Accent 6" w:uiPriority="52"/>
+    <w:lsdException w:name="Mention" w:semiHidden="1" w:unhideWhenUsed="1"/>
+    <w:lsdException w:name="Smart Hyperlink" w:semiHidden="1" w:unhideWhenUsed="1"/>
+    <w:lsdException w:name="Hashtag" w:semiHidden="1" w:unhideWhenUsed="1"/>
+    <w:lsdException w:name="Unresolved Mention" w:semiHidden="1" w:unhideWhenUsed="1"/>
+    <w:lsdException w:name="Smart Link" w:semiHidden="1" w:unhideWhenUsed="1"/>
   </w:latentStyles>
-  <w:style w:type="paragraph" w:styleId="Normal" w:default="1">
+  <w:style w:type="paragraph" w:default="1" w:styleId="Normal">
     <w:name w:val="Normal"/>
     <w:qFormat/>
     <w:pPr>
-      <w:widowControl/>
-      <w:bidi w:val="0"/>
-      <w:spacing w:before="0" w:after="200" w:line="276" w:lineRule="auto"/>
-      <w:jc w:val="left"/>
+      <w:spacing w:after="200" w:line="276" w:lineRule="auto"/>
     </w:pPr>
-    <w:rPr>
-      <w:rFonts w:ascii="Calibri" w:hAnsi="Calibri" w:eastAsia="Calibri" w:cs="" w:asciiTheme="minorHAnsi" w:hAnsiTheme="minorHAnsi" w:eastAsiaTheme="minorHAnsi" w:cstheme="minorBidi"/>
-      <w:color w:val="auto"/>
-      <w:sz w:val="22"/>
-      <w:szCs w:val="22"/>
-      <w:lang w:val="en-US" w:eastAsia="en-US" w:bidi="ar-SA"/>
-    </w:rPr>
   </w:style>
   <w:style w:type="paragraph" w:styleId="Heading1">
     <w:name w:val="heading 1"/>
@@ -1843,7 +1686,7 @@
     <w:link w:val="Heading1Char"/>
     <w:uiPriority w:val="9"/>
     <w:qFormat/>
-    <w:rsid w:val="00714e5d"/>
+    <w:rsid w:val="00714E5D"/>
     <w:pPr>
       <w:keepNext/>
       <w:keepLines/>
@@ -1851,10 +1694,10 @@
       <w:outlineLvl w:val="0"/>
     </w:pPr>
     <w:rPr>
-      <w:rFonts w:ascii="Cambria" w:hAnsi="Cambria" w:eastAsia="" w:cs="" w:asciiTheme="majorHAnsi" w:hAnsiTheme="majorHAnsi" w:eastAsiaTheme="majorEastAsia" w:cstheme="majorBidi"/>
+      <w:rFonts w:asciiTheme="majorHAnsi" w:eastAsiaTheme="majorEastAsia" w:hAnsiTheme="majorHAnsi" w:cstheme="majorBidi"/>
       <w:b/>
       <w:bCs/>
-      <w:color w:val="365F91" w:themeColor="accent1" w:themeShade="bf"/>
+      <w:color w:val="365F91" w:themeColor="accent1" w:themeShade="BF"/>
       <w:sz w:val="28"/>
       <w:szCs w:val="28"/>
     </w:rPr>
@@ -1867,7 +1710,7 @@
     <w:uiPriority w:val="9"/>
     <w:unhideWhenUsed/>
     <w:qFormat/>
-    <w:rsid w:val="00714e5d"/>
+    <w:rsid w:val="00714E5D"/>
     <w:pPr>
       <w:keepNext/>
       <w:keepLines/>
@@ -1875,7 +1718,7 @@
       <w:outlineLvl w:val="1"/>
     </w:pPr>
     <w:rPr>
-      <w:rFonts w:ascii="Cambria" w:hAnsi="Cambria" w:eastAsia="" w:cs="" w:asciiTheme="majorHAnsi" w:hAnsiTheme="majorHAnsi" w:eastAsiaTheme="majorEastAsia" w:cstheme="majorBidi"/>
+      <w:rFonts w:asciiTheme="majorHAnsi" w:eastAsiaTheme="majorEastAsia" w:hAnsiTheme="majorHAnsi" w:cstheme="majorBidi"/>
       <w:b/>
       <w:bCs/>
       <w:color w:val="4F81BD" w:themeColor="accent1"/>
@@ -1891,7 +1734,7 @@
     <w:uiPriority w:val="9"/>
     <w:unhideWhenUsed/>
     <w:qFormat/>
-    <w:rsid w:val="009d4066"/>
+    <w:rsid w:val="009D4066"/>
     <w:pPr>
       <w:keepNext/>
       <w:keepLines/>
@@ -1899,60 +1742,79 @@
       <w:outlineLvl w:val="2"/>
     </w:pPr>
     <w:rPr>
-      <w:rFonts w:ascii="Cambria" w:hAnsi="Cambria" w:eastAsia="" w:cs="" w:asciiTheme="majorHAnsi" w:hAnsiTheme="majorHAnsi" w:eastAsiaTheme="majorEastAsia" w:cstheme="majorBidi"/>
+      <w:rFonts w:asciiTheme="majorHAnsi" w:eastAsiaTheme="majorEastAsia" w:hAnsiTheme="majorHAnsi" w:cstheme="majorBidi"/>
       <w:b/>
       <w:bCs/>
       <w:color w:val="4F81BD" w:themeColor="accent1"/>
     </w:rPr>
   </w:style>
-  <w:style w:type="character" w:styleId="DefaultParagraphFont" w:default="1">
+  <w:style w:type="character" w:default="1" w:styleId="DefaultParagraphFont">
     <w:name w:val="Default Paragraph Font"/>
     <w:uiPriority w:val="1"/>
     <w:semiHidden/>
     <w:unhideWhenUsed/>
-    <w:qFormat/>
-    <w:rPr/>
   </w:style>
-  <w:style w:type="character" w:styleId="TitleChar" w:customStyle="1">
+  <w:style w:type="table" w:default="1" w:styleId="TableNormal">
+    <w:name w:val="Normal Table"/>
+    <w:uiPriority w:val="99"/>
+    <w:semiHidden/>
+    <w:unhideWhenUsed/>
+    <w:tblPr>
+      <w:tblInd w:w="0" w:type="dxa"/>
+      <w:tblCellMar>
+        <w:top w:w="0" w:type="dxa"/>
+        <w:left w:w="108" w:type="dxa"/>
+        <w:bottom w:w="0" w:type="dxa"/>
+        <w:right w:w="108" w:type="dxa"/>
+      </w:tblCellMar>
+    </w:tblPr>
+  </w:style>
+  <w:style w:type="numbering" w:default="1" w:styleId="NoList">
+    <w:name w:val="No List"/>
+    <w:uiPriority w:val="99"/>
+    <w:semiHidden/>
+    <w:unhideWhenUsed/>
+  </w:style>
+  <w:style w:type="character" w:customStyle="1" w:styleId="TitleChar">
     <w:name w:val="Title Char"/>
     <w:basedOn w:val="DefaultParagraphFont"/>
     <w:link w:val="Title"/>
     <w:uiPriority w:val="10"/>
     <w:qFormat/>
-    <w:rsid w:val="00714e5d"/>
+    <w:rsid w:val="00714E5D"/>
     <w:rPr>
-      <w:rFonts w:ascii="Cambria" w:hAnsi="Cambria" w:eastAsia="" w:cs="" w:asciiTheme="majorHAnsi" w:hAnsiTheme="majorHAnsi" w:eastAsiaTheme="majorEastAsia" w:cstheme="majorBidi"/>
-      <w:color w:val="17365D" w:themeColor="text2" w:themeShade="bf"/>
+      <w:rFonts w:asciiTheme="majorHAnsi" w:eastAsiaTheme="majorEastAsia" w:hAnsiTheme="majorHAnsi" w:cstheme="majorBidi"/>
+      <w:color w:val="17365D" w:themeColor="text2" w:themeShade="BF"/>
       <w:spacing w:val="5"/>
       <w:sz w:val="52"/>
       <w:szCs w:val="52"/>
     </w:rPr>
   </w:style>
-  <w:style w:type="character" w:styleId="Heading1Char" w:customStyle="1">
+  <w:style w:type="character" w:customStyle="1" w:styleId="Heading1Char">
     <w:name w:val="Heading 1 Char"/>
     <w:basedOn w:val="DefaultParagraphFont"/>
     <w:link w:val="Heading1"/>
     <w:uiPriority w:val="9"/>
     <w:qFormat/>
-    <w:rsid w:val="00714e5d"/>
+    <w:rsid w:val="00714E5D"/>
     <w:rPr>
-      <w:rFonts w:ascii="Cambria" w:hAnsi="Cambria" w:eastAsia="" w:cs="" w:asciiTheme="majorHAnsi" w:hAnsiTheme="majorHAnsi" w:eastAsiaTheme="majorEastAsia" w:cstheme="majorBidi"/>
+      <w:rFonts w:asciiTheme="majorHAnsi" w:eastAsiaTheme="majorEastAsia" w:hAnsiTheme="majorHAnsi" w:cstheme="majorBidi"/>
       <w:b/>
       <w:bCs/>
-      <w:color w:val="365F91" w:themeColor="accent1" w:themeShade="bf"/>
+      <w:color w:val="365F91" w:themeColor="accent1" w:themeShade="BF"/>
       <w:sz w:val="28"/>
       <w:szCs w:val="28"/>
     </w:rPr>
   </w:style>
-  <w:style w:type="character" w:styleId="Heading2Char" w:customStyle="1">
+  <w:style w:type="character" w:customStyle="1" w:styleId="Heading2Char">
     <w:name w:val="Heading 2 Char"/>
     <w:basedOn w:val="DefaultParagraphFont"/>
     <w:link w:val="Heading2"/>
     <w:uiPriority w:val="9"/>
     <w:qFormat/>
-    <w:rsid w:val="00714e5d"/>
+    <w:rsid w:val="00714E5D"/>
     <w:rPr>
-      <w:rFonts w:ascii="Cambria" w:hAnsi="Cambria" w:eastAsia="" w:cs="" w:asciiTheme="majorHAnsi" w:hAnsiTheme="majorHAnsi" w:eastAsiaTheme="majorEastAsia" w:cstheme="majorBidi"/>
+      <w:rFonts w:asciiTheme="majorHAnsi" w:eastAsiaTheme="majorEastAsia" w:hAnsiTheme="majorHAnsi" w:cstheme="majorBidi"/>
       <w:b/>
       <w:bCs/>
       <w:color w:val="4F81BD" w:themeColor="accent1"/>
@@ -1960,64 +1822,62 @@
       <w:szCs w:val="26"/>
     </w:rPr>
   </w:style>
-  <w:style w:type="character" w:styleId="InternetLink">
+  <w:style w:type="character" w:customStyle="1" w:styleId="InternetLink">
     <w:name w:val="Internet Link"/>
     <w:basedOn w:val="DefaultParagraphFont"/>
     <w:uiPriority w:val="99"/>
     <w:unhideWhenUsed/>
-    <w:rsid w:val="00952f8b"/>
+    <w:rsid w:val="00952F8B"/>
     <w:rPr>
       <w:color w:val="0000FF" w:themeColor="hyperlink"/>
       <w:u w:val="single"/>
     </w:rPr>
   </w:style>
-  <w:style w:type="character" w:styleId="Heading3Char" w:customStyle="1">
+  <w:style w:type="character" w:customStyle="1" w:styleId="Heading3Char">
     <w:name w:val="Heading 3 Char"/>
     <w:basedOn w:val="DefaultParagraphFont"/>
     <w:link w:val="Heading3"/>
     <w:uiPriority w:val="9"/>
     <w:qFormat/>
-    <w:rsid w:val="009d4066"/>
+    <w:rsid w:val="009D4066"/>
     <w:rPr>
-      <w:rFonts w:ascii="Cambria" w:hAnsi="Cambria" w:eastAsia="" w:cs="" w:asciiTheme="majorHAnsi" w:hAnsiTheme="majorHAnsi" w:eastAsiaTheme="majorEastAsia" w:cstheme="majorBidi"/>
+      <w:rFonts w:asciiTheme="majorHAnsi" w:eastAsiaTheme="majorEastAsia" w:hAnsiTheme="majorHAnsi" w:cstheme="majorBidi"/>
       <w:b/>
       <w:bCs/>
       <w:color w:val="4F81BD" w:themeColor="accent1"/>
     </w:rPr>
   </w:style>
-  <w:style w:type="paragraph" w:styleId="Heading">
+  <w:style w:type="paragraph" w:customStyle="1" w:styleId="Heading">
     <w:name w:val="Heading"/>
     <w:basedOn w:val="Normal"/>
-    <w:next w:val="TextBody"/>
+    <w:next w:val="BodyText"/>
     <w:qFormat/>
     <w:pPr>
       <w:keepNext/>
       <w:spacing w:before="240" w:after="120"/>
     </w:pPr>
     <w:rPr>
-      <w:rFonts w:ascii="Liberation Sans" w:hAnsi="Liberation Sans" w:eastAsia="Noto Sans CJK SC Regular" w:cs="FreeSans"/>
+      <w:rFonts w:ascii="Liberation Sans" w:eastAsia="Noto Sans CJK SC Regular" w:hAnsi="Liberation Sans" w:cs="FreeSans"/>
       <w:sz w:val="28"/>
       <w:szCs w:val="28"/>
     </w:rPr>
   </w:style>
-  <w:style w:type="paragraph" w:styleId="TextBody">
+  <w:style w:type="paragraph" w:styleId="BodyText">
     <w:name w:val="Body Text"/>
     <w:basedOn w:val="Normal"/>
     <w:pPr>
-      <w:spacing w:before="0" w:after="140" w:line="288" w:lineRule="auto"/>
+      <w:spacing w:after="140" w:line="288" w:lineRule="auto"/>
     </w:pPr>
-    <w:rPr/>
   </w:style>
   <w:style w:type="paragraph" w:styleId="List">
     <w:name w:val="List"/>
-    <w:basedOn w:val="TextBody"/>
-    <w:pPr/>
+    <w:basedOn w:val="BodyText"/>
     <w:rPr>
       <w:rFonts w:cs="FreeSans"/>
     </w:rPr>
   </w:style>
   <w:style w:type="paragraph" w:styleId="Caption">
-    <w:name w:val="Caption"/>
+    <w:name w:val="caption"/>
     <w:basedOn w:val="Normal"/>
     <w:qFormat/>
     <w:pPr>
@@ -2032,7 +1892,7 @@
       <w:szCs w:val="24"/>
     </w:rPr>
   </w:style>
-  <w:style w:type="paragraph" w:styleId="Index">
+  <w:style w:type="paragraph" w:customStyle="1" w:styleId="Index">
     <w:name w:val="Index"/>
     <w:basedOn w:val="Normal"/>
     <w:qFormat/>
@@ -2050,17 +1910,17 @@
     <w:link w:val="TitleChar"/>
     <w:uiPriority w:val="10"/>
     <w:qFormat/>
-    <w:rsid w:val="00714e5d"/>
+    <w:rsid w:val="00714E5D"/>
     <w:pPr>
       <w:pBdr>
-        <w:bottom w:val="single" w:color="4F81BD" w:sz="8" w:space="4"/>
+        <w:bottom w:val="single" w:sz="8" w:space="4" w:color="4F81BD"/>
       </w:pBdr>
-      <w:spacing w:before="0" w:after="300" w:line="240" w:lineRule="auto"/>
+      <w:spacing w:after="300" w:line="240" w:lineRule="auto"/>
       <w:contextualSpacing/>
     </w:pPr>
     <w:rPr>
-      <w:rFonts w:ascii="Cambria" w:hAnsi="Cambria" w:eastAsia="" w:cs="" w:asciiTheme="majorHAnsi" w:hAnsiTheme="majorHAnsi" w:eastAsiaTheme="majorEastAsia" w:cstheme="majorBidi"/>
-      <w:color w:val="17365D" w:themeColor="text2" w:themeShade="bf"/>
+      <w:rFonts w:asciiTheme="majorHAnsi" w:eastAsiaTheme="majorEastAsia" w:hAnsiTheme="majorHAnsi" w:cstheme="majorBidi"/>
+      <w:color w:val="17365D" w:themeColor="text2" w:themeShade="BF"/>
       <w:spacing w:val="5"/>
       <w:sz w:val="52"/>
       <w:szCs w:val="52"/>
@@ -2071,52 +1931,25 @@
     <w:basedOn w:val="Normal"/>
     <w:uiPriority w:val="34"/>
     <w:qFormat/>
-    <w:rsid w:val="00714e5d"/>
+    <w:rsid w:val="00714E5D"/>
     <w:pPr>
-      <w:spacing w:before="0" w:after="200"/>
-      <w:ind w:left="720" w:hanging="0"/>
+      <w:ind w:left="720"/>
       <w:contextualSpacing/>
     </w:pPr>
-    <w:rPr/>
-  </w:style>
-  <w:style w:type="numbering" w:styleId="NoList" w:default="1">
-    <w:name w:val="No List"/>
-    <w:uiPriority w:val="99"/>
-    <w:semiHidden/>
-    <w:unhideWhenUsed/>
-    <w:qFormat/>
-  </w:style>
-  <w:style w:type="table" w:styleId="TableNormal" w:default="1">
-    <w:name w:val="Normal Table"/>
-    <w:uiPriority w:val="99"/>
-    <w:semiHidden/>
-    <w:unhideWhenUsed/>
-    <w:tblPr>
-      <w:tblInd w:w="0" w:type="dxa"/>
-      <w:tblCellMar>
-        <w:top w:w="0" w:type="dxa"/>
-        <w:left w:w="108" w:type="dxa"/>
-        <w:bottom w:w="0" w:type="dxa"/>
-        <w:right w:w="108" w:type="dxa"/>
-      </w:tblCellMar>
-    </w:tblPr>
   </w:style>
   <w:style w:type="table" w:styleId="TableGrid">
     <w:name w:val="Table Grid"/>
     <w:basedOn w:val="TableNormal"/>
     <w:uiPriority w:val="59"/>
-    <w:rsid w:val="0044065c"/>
-    <w:pPr>
-      <w:spacing w:after="0" w:line="240" w:lineRule="auto"/>
-    </w:pPr>
+    <w:rsid w:val="0044065C"/>
     <w:tblPr>
       <w:tblBorders>
-        <w:top w:val="single" w:color="auto" w:sz="4" w:space="0"/>
-        <w:left w:val="single" w:color="auto" w:sz="4" w:space="0"/>
-        <w:bottom w:val="single" w:color="auto" w:sz="4" w:space="0"/>
-        <w:right w:val="single" w:color="auto" w:sz="4" w:space="0"/>
-        <w:insideH w:val="single" w:color="auto" w:sz="4" w:space="0"/>
-        <w:insideV w:val="single" w:color="auto" w:sz="4" w:space="0"/>
+        <w:top w:val="single" w:sz="4" w:space="0" w:color="auto"/>
+        <w:left w:val="single" w:sz="4" w:space="0" w:color="auto"/>
+        <w:bottom w:val="single" w:sz="4" w:space="0" w:color="auto"/>
+        <w:right w:val="single" w:sz="4" w:space="0" w:color="auto"/>
+        <w:insideH w:val="single" w:sz="4" w:space="0" w:color="auto"/>
+        <w:insideV w:val="single" w:sz="4" w:space="0" w:color="auto"/>
       </w:tblBorders>
     </w:tblPr>
   </w:style>

</xml_diff>